<commit_message>
Adding Andre's flowcharts to the report document.
</commit_message>
<xml_diff>
--- a/FreescaleCup2013/report/FreescaleCup2013_Report.docx
+++ b/FreescaleCup2013/report/FreescaleCup2013_Report.docx
@@ -15,7 +15,7 @@
           <w:lang w:val="es-MX" w:eastAsia="es-MX"/>
         </w:rPr>
         <w:drawing>
-          <wp:anchor distT="0" distB="0" distL="114300" distR="114300" simplePos="0" relativeHeight="251654656" behindDoc="1" locked="0" layoutInCell="1" allowOverlap="1" wp14:anchorId="34B0DA39" wp14:editId="7FB08DDA">
+          <wp:anchor distT="0" distB="0" distL="114300" distR="114300" simplePos="0" relativeHeight="251653632" behindDoc="1" locked="0" layoutInCell="1" allowOverlap="1" wp14:anchorId="34B0DA39" wp14:editId="7FB08DDA">
             <wp:simplePos x="0" y="0"/>
             <wp:positionH relativeFrom="column">
               <wp:posOffset>-1184910</wp:posOffset>
@@ -80,7 +80,7 @@
           <w:lang w:val="es-MX" w:eastAsia="es-MX"/>
         </w:rPr>
         <w:drawing>
-          <wp:anchor distT="0" distB="0" distL="114300" distR="114300" simplePos="0" relativeHeight="251653632" behindDoc="0" locked="0" layoutInCell="1" allowOverlap="1" wp14:anchorId="5EE102B8" wp14:editId="79322DB9">
+          <wp:anchor distT="0" distB="0" distL="114300" distR="114300" simplePos="0" relativeHeight="251652608" behindDoc="0" locked="0" layoutInCell="1" allowOverlap="1" wp14:anchorId="5EE102B8" wp14:editId="79322DB9">
             <wp:simplePos x="0" y="0"/>
             <wp:positionH relativeFrom="column">
               <wp:posOffset>0</wp:posOffset>
@@ -178,7 +178,7 @@
           <w:lang w:val="es-MX" w:eastAsia="es-MX"/>
         </w:rPr>
         <w:drawing>
-          <wp:anchor distT="0" distB="0" distL="114300" distR="114300" simplePos="0" relativeHeight="251656704" behindDoc="0" locked="0" layoutInCell="1" allowOverlap="1" wp14:anchorId="1067B5CF" wp14:editId="75B68955">
+          <wp:anchor distT="0" distB="0" distL="114300" distR="114300" simplePos="0" relativeHeight="251655680" behindDoc="0" locked="0" layoutInCell="1" allowOverlap="1" wp14:anchorId="1067B5CF" wp14:editId="75B68955">
             <wp:simplePos x="0" y="0"/>
             <wp:positionH relativeFrom="column">
               <wp:posOffset>2338705</wp:posOffset>
@@ -505,7 +505,15 @@
         <w:pStyle w:val="Heading1"/>
       </w:pPr>
       <w:r>
+        <w:rPr>
+          <w:b w:val="0"/>
+          <w:bCs w:val="0"/>
+          <w:color w:val="000000"/>
+        </w:rPr>
         <w:lastRenderedPageBreak/>
+        <w:t xml:space="preserve">1. </w:t>
+      </w:r>
+      <w:r>
         <w:t>Description of mechanical design of car model</w:t>
       </w:r>
     </w:p>
@@ -542,7 +550,7 @@
         <mc:AlternateContent>
           <mc:Choice Requires="wpg">
             <w:drawing>
-              <wp:anchor distT="0" distB="0" distL="114300" distR="114300" simplePos="0" relativeHeight="251660800" behindDoc="0" locked="0" layoutInCell="1" allowOverlap="1" wp14:anchorId="6415CE0E" wp14:editId="338ED211">
+              <wp:anchor distT="0" distB="0" distL="114300" distR="114300" simplePos="0" relativeHeight="251657728" behindDoc="0" locked="0" layoutInCell="1" allowOverlap="1" wp14:anchorId="6415CE0E" wp14:editId="338ED211">
                 <wp:simplePos x="0" y="0"/>
                 <wp:positionH relativeFrom="column">
                   <wp:posOffset>-161925</wp:posOffset>
@@ -1752,7 +1760,7 @@
           </mc:Choice>
           <mc:Fallback>
             <w:pict>
-              <v:group w14:anchorId="6415CE0E" id="Group 150" o:spid="_x0000_s1026" style="position:absolute;margin-left:-12.75pt;margin-top:7pt;width:469.2pt;height:208.1pt;z-index:251660800" coordsize="59591,26430" o:gfxdata="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">
+              <v:group w14:anchorId="6415CE0E" id="Group 150" o:spid="_x0000_s1026" style="position:absolute;margin-left:-12.75pt;margin-top:7pt;width:469.2pt;height:208.1pt;z-index:251657728" coordsize="59591,26430" o:gfxdata="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">
                 <v:roundrect id="94 Rectángulo redondeado" o:spid="_x0000_s1027" style="position:absolute;left:56371;top:3475;width:458;height:4935;visibility:visible;mso-wrap-style:square;v-text-anchor:middle" arcsize="10923f" o:gfxdata="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" fillcolor="#9b9b9b" strokecolor="windowText" strokeweight=".5pt">
                   <v:fill color2="#797979" rotate="t" colors="0 #9b9b9b;.5 #8e8e8e;1 #797979" focus="100%" type="gradient">
                     <o:fill v:ext="view" type="gradientUnscaled"/>
@@ -1957,7 +1965,7 @@
         <w:jc w:val="center"/>
         <w:rPr>
           <w:noProof/>
-          <w:lang w:val="es-MX" w:eastAsia="es-MX"/>
+          <w:lang w:eastAsia="es-MX"/>
         </w:rPr>
       </w:pPr>
     </w:p>
@@ -1966,7 +1974,7 @@
         <w:jc w:val="center"/>
         <w:rPr>
           <w:noProof/>
-          <w:lang w:val="es-MX" w:eastAsia="es-MX"/>
+          <w:lang w:eastAsia="es-MX"/>
         </w:rPr>
       </w:pPr>
     </w:p>
@@ -1975,7 +1983,7 @@
         <w:jc w:val="center"/>
         <w:rPr>
           <w:noProof/>
-          <w:lang w:val="es-MX" w:eastAsia="es-MX"/>
+          <w:lang w:eastAsia="es-MX"/>
         </w:rPr>
       </w:pPr>
     </w:p>
@@ -1984,7 +1992,7 @@
         <w:jc w:val="center"/>
         <w:rPr>
           <w:noProof/>
-          <w:lang w:val="es-MX" w:eastAsia="es-MX"/>
+          <w:lang w:eastAsia="es-MX"/>
         </w:rPr>
       </w:pPr>
     </w:p>
@@ -1993,7 +2001,7 @@
         <w:jc w:val="center"/>
         <w:rPr>
           <w:noProof/>
-          <w:lang w:val="es-MX" w:eastAsia="es-MX"/>
+          <w:lang w:eastAsia="es-MX"/>
         </w:rPr>
       </w:pPr>
     </w:p>
@@ -2002,7 +2010,7 @@
         <w:jc w:val="center"/>
         <w:rPr>
           <w:noProof/>
-          <w:lang w:val="es-MX" w:eastAsia="es-MX"/>
+          <w:lang w:eastAsia="es-MX"/>
         </w:rPr>
       </w:pPr>
     </w:p>
@@ -2032,7 +2040,7 @@
         <mc:AlternateContent>
           <mc:Choice Requires="wpg">
             <w:drawing>
-              <wp:anchor distT="0" distB="0" distL="114300" distR="114300" simplePos="0" relativeHeight="251661824" behindDoc="0" locked="0" layoutInCell="1" allowOverlap="1" wp14:anchorId="49C050FB" wp14:editId="71EF7C4E">
+              <wp:anchor distT="0" distB="0" distL="114300" distR="114300" simplePos="0" relativeHeight="251658752" behindDoc="0" locked="0" layoutInCell="1" allowOverlap="1" wp14:anchorId="49C050FB" wp14:editId="71EF7C4E">
                 <wp:simplePos x="0" y="0"/>
                 <wp:positionH relativeFrom="column">
                   <wp:posOffset>1809750</wp:posOffset>
@@ -2452,7 +2460,7 @@
           </mc:Choice>
           <mc:Fallback>
             <w:pict>
-              <v:group w14:anchorId="49C050FB" id="Group 158" o:spid="_x0000_s1056" style="position:absolute;left:0;text-align:left;margin-left:142.5pt;margin-top:5.7pt;width:157.2pt;height:162.25pt;z-index:251661824" coordsize="19963,20605" o:gfxdata="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">
+              <v:group w14:anchorId="49C050FB" id="Group 158" o:spid="_x0000_s1056" style="position:absolute;left:0;text-align:left;margin-left:142.5pt;margin-top:5.7pt;width:157.2pt;height:162.25pt;z-index:251658752" coordsize="19963,20605" o:gfxdata="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">
                 <v:oval id="74 Elipse" o:spid="_x0000_s1057" style="position:absolute;top:7503;width:13103;height:13102;visibility:visible;mso-wrap-style:square;v-text-anchor:middle" o:gfxdata="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" fillcolor="windowText" strokeweight="1pt">
                   <v:stroke joinstyle="miter"/>
                 </v:oval>
@@ -3407,7 +3415,7 @@
       <w:r>
         <w:rPr>
           <w:noProof/>
-          <w:lang w:val="es-MX" w:eastAsia="es-MX"/>
+          <w:lang w:eastAsia="es-MX"/>
         </w:rPr>
         <w:t>}</w:t>
       </w:r>
@@ -4060,7 +4068,15 @@
         <w:pStyle w:val="Heading1"/>
       </w:pPr>
       <w:r>
+        <w:rPr>
+          <w:b w:val="0"/>
+          <w:bCs w:val="0"/>
+          <w:color w:val="000000"/>
+        </w:rPr>
         <w:lastRenderedPageBreak/>
+        <w:t xml:space="preserve">2. </w:t>
+      </w:r>
+      <w:r>
         <w:t xml:space="preserve">Description of </w:t>
       </w:r>
       <w:r>
@@ -4084,7 +4100,7 @@
         <mc:AlternateContent>
           <mc:Choice Requires="wpg">
             <w:drawing>
-              <wp:anchor distT="0" distB="0" distL="114300" distR="114300" simplePos="0" relativeHeight="251662848" behindDoc="0" locked="0" layoutInCell="1" allowOverlap="1" wp14:anchorId="6F61A000" wp14:editId="4EC47D22">
+              <wp:anchor distT="0" distB="0" distL="114300" distR="114300" simplePos="0" relativeHeight="251659776" behindDoc="0" locked="0" layoutInCell="1" allowOverlap="1" wp14:anchorId="6F61A000" wp14:editId="4EC47D22">
                 <wp:simplePos x="0" y="0"/>
                 <wp:positionH relativeFrom="column">
                   <wp:posOffset>0</wp:posOffset>
@@ -4897,7 +4913,7 @@
           </mc:Choice>
           <mc:Fallback>
             <w:pict>
-              <v:group w14:anchorId="6F61A000" id="Group 217" o:spid="_x0000_s1094" style="position:absolute;left:0;text-align:left;margin-left:0;margin-top:-.3pt;width:435.1pt;height:135.5pt;z-index:251662848" coordsize="55257,17205" o:gfxdata="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">
+              <v:group w14:anchorId="6F61A000" id="Group 217" o:spid="_x0000_s1094" style="position:absolute;left:0;text-align:left;margin-left:0;margin-top:-.3pt;width:435.1pt;height:135.5pt;z-index:251659776" coordsize="55257,17205" o:gfxdata="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">
                 <v:shape id="6 CuadroTexto" o:spid="_x0000_s1095" type="#_x0000_t202" style="position:absolute;left:3121;top:4721;width:16318;height:3693;visibility:visible;mso-wrap-style:none;v-text-anchor:top" o:gfxdata="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" filled="f" stroked="f">
                   <v:textbox style="mso-fit-shape-to-text:t">
                     <w:txbxContent>
@@ -5221,7 +5237,7 @@
         <mc:AlternateContent>
           <mc:Choice Requires="wpg">
             <w:drawing>
-              <wp:anchor distT="0" distB="0" distL="114300" distR="114300" simplePos="0" relativeHeight="251663872" behindDoc="0" locked="0" layoutInCell="1" allowOverlap="1" wp14:anchorId="1D26701D" wp14:editId="3DA4E301">
+              <wp:anchor distT="0" distB="0" distL="114300" distR="114300" simplePos="0" relativeHeight="251660800" behindDoc="0" locked="0" layoutInCell="1" allowOverlap="1" wp14:anchorId="1D26701D" wp14:editId="3DA4E301">
                 <wp:simplePos x="0" y="0"/>
                 <wp:positionH relativeFrom="column">
                   <wp:posOffset>0</wp:posOffset>
@@ -6034,7 +6050,7 @@
           </mc:Choice>
           <mc:Fallback>
             <w:pict>
-              <v:group w14:anchorId="1D26701D" id="_x0000_s1114" style="position:absolute;left:0;text-align:left;margin-left:0;margin-top:-.25pt;width:435.1pt;height:135.5pt;z-index:251663872" coordsize="55257,17205" o:gfxdata="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">
+              <v:group w14:anchorId="1D26701D" id="_x0000_s1114" style="position:absolute;left:0;text-align:left;margin-left:0;margin-top:-.25pt;width:435.1pt;height:135.5pt;z-index:251660800" coordsize="55257,17205" o:gfxdata="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">
                 <v:shape id="6 CuadroTexto" o:spid="_x0000_s1115" type="#_x0000_t202" style="position:absolute;left:3121;top:4721;width:16318;height:3693;visibility:visible;mso-wrap-style:none;v-text-anchor:top" o:gfxdata="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" filled="f" stroked="f">
                   <v:textbox style="mso-fit-shape-to-text:t">
                     <w:txbxContent>
@@ -6328,7 +6344,15 @@
         <w:pStyle w:val="Heading1"/>
       </w:pPr>
       <w:r>
+        <w:rPr>
+          <w:b w:val="0"/>
+          <w:bCs w:val="0"/>
+          <w:color w:val="000000"/>
+        </w:rPr>
         <w:lastRenderedPageBreak/>
+        <w:t xml:space="preserve">3. </w:t>
+      </w:r>
+      <w:r>
         <w:t xml:space="preserve">Description of </w:t>
       </w:r>
       <w:r>
@@ -6551,8 +6575,6 @@
       <w:r>
         <w:t>This method has a disadvantage because the encoder is connected directly to the wheel, and it generates friction.</w:t>
       </w:r>
-      <w:bookmarkStart w:id="0" w:name="_GoBack"/>
-      <w:bookmarkEnd w:id="0"/>
     </w:p>
     <w:p>
       <w:pPr>
@@ -6640,30 +6662,92 @@
     </w:p>
     <w:p>
       <w:pPr>
-        <w:rPr>
-          <w:rFonts w:ascii="Arial" w:eastAsiaTheme="minorEastAsia" w:hAnsi="Arial" w:cs="Arial"/>
+        <w:spacing w:line="240" w:lineRule="auto"/>
+        <w:rPr>
+          <w:rFonts w:ascii="Times New Roman" w:eastAsia="Times New Roman" w:hAnsi="Times New Roman" w:cs="Times New Roman"/>
+          <w:sz w:val="24"/>
+          <w:szCs w:val="24"/>
+          <w:lang w:val="es-MX" w:eastAsia="es-MX"/>
+        </w:rPr>
+      </w:pPr>
+      <w:r>
+        <w:rPr>
+          <w:rFonts w:ascii="Arial" w:eastAsia="Times New Roman" w:hAnsi="Arial" w:cs="Arial"/>
           <w:b/>
           <w:bCs/>
-          <w:kern w:val="36"/>
+          <w:color w:val="000000"/>
           <w:sz w:val="36"/>
           <w:szCs w:val="36"/>
-        </w:rPr>
-      </w:pPr>
-      <w:r>
-        <w:rPr>
-          <w:rFonts w:ascii="Arial" w:eastAsiaTheme="minorEastAsia" w:hAnsi="Arial" w:cs="Arial"/>
+          <w:lang w:val="es-MX" w:eastAsia="es-MX"/>
+        </w:rPr>
+        <w:t xml:space="preserve">4.- </w:t>
+      </w:r>
+      <w:proofErr w:type="spellStart"/>
+      <w:r>
+        <w:rPr>
+          <w:rFonts w:ascii="Arial" w:eastAsia="Times New Roman" w:hAnsi="Arial" w:cs="Arial"/>
           <w:b/>
           <w:bCs/>
-          <w:kern w:val="36"/>
+          <w:color w:val="000000"/>
           <w:sz w:val="36"/>
           <w:szCs w:val="36"/>
-        </w:rPr>
-        <w:t>Software Architecture and module interaction block diagram</w:t>
+          <w:lang w:val="es-MX" w:eastAsia="es-MX"/>
+        </w:rPr>
+        <w:t>Description</w:t>
+      </w:r>
+      <w:proofErr w:type="spellEnd"/>
+      <w:r>
+        <w:rPr>
+          <w:rFonts w:ascii="Arial" w:eastAsia="Times New Roman" w:hAnsi="Arial" w:cs="Arial"/>
+          <w:b/>
+          <w:bCs/>
+          <w:color w:val="000000"/>
+          <w:sz w:val="36"/>
+          <w:szCs w:val="36"/>
+          <w:lang w:val="es-MX" w:eastAsia="es-MX"/>
+        </w:rPr>
+        <w:t xml:space="preserve"> of control software </w:t>
+      </w:r>
+      <w:proofErr w:type="spellStart"/>
+      <w:r>
+        <w:rPr>
+          <w:rFonts w:ascii="Arial" w:eastAsia="Times New Roman" w:hAnsi="Arial" w:cs="Arial"/>
+          <w:b/>
+          <w:bCs/>
+          <w:color w:val="000000"/>
+          <w:sz w:val="36"/>
+          <w:szCs w:val="36"/>
+          <w:lang w:val="es-MX" w:eastAsia="es-MX"/>
+        </w:rPr>
+        <w:t>design</w:t>
+      </w:r>
+      <w:proofErr w:type="spellEnd"/>
+    </w:p>
+    <w:p>
+      <w:r>
+        <w:rPr>
+          <w:rFonts w:ascii="Times New Roman" w:eastAsia="Times New Roman" w:hAnsi="Times New Roman" w:cs="Times New Roman"/>
+          <w:sz w:val="24"/>
+          <w:szCs w:val="24"/>
+          <w:lang w:eastAsia="es-MX"/>
+        </w:rPr>
+        <w:br/>
+      </w:r>
+      <w:r>
+        <w:rPr>
+          <w:rFonts w:ascii="Arial" w:eastAsia="Times New Roman" w:hAnsi="Arial" w:cs="Arial"/>
+          <w:b/>
+          <w:bCs/>
+          <w:color w:val="000000"/>
+          <w:sz w:val="36"/>
+          <w:szCs w:val="36"/>
+          <w:lang w:eastAsia="es-MX"/>
+        </w:rPr>
+        <w:t>a. SW architecture and module interaction block diagram.</w:t>
       </w:r>
     </w:p>
     <w:p/>
     <w:p/>
-    <w:p/>
     <w:p>
       <w:r>
         <w:rPr>
@@ -6671,9 +6755,9 @@
           <w:lang w:val="es-MX" w:eastAsia="es-MX"/>
         </w:rPr>
         <w:drawing>
-          <wp:inline distT="0" distB="0" distL="0" distR="0" wp14:anchorId="0AA4C908" wp14:editId="12563238">
-            <wp:extent cx="5943600" cy="4208780"/>
-            <wp:effectExtent l="0" t="0" r="0" b="1270"/>
+          <wp:inline distT="0" distB="0" distL="0" distR="0" wp14:anchorId="35AC10EA" wp14:editId="78D6D0AC">
+            <wp:extent cx="5612130" cy="3321685"/>
+            <wp:effectExtent l="0" t="0" r="7620" b="0"/>
             <wp:docPr id="1" name="Picture 1"/>
             <wp:cNvGraphicFramePr>
               <a:graphicFrameLocks xmlns:a="http://schemas.openxmlformats.org/drawingml/2006/main" noChangeAspect="1"/>
@@ -6682,7 +6766,7 @@
               <a:graphicData uri="http://schemas.openxmlformats.org/drawingml/2006/picture">
                 <pic:pic xmlns:pic="http://schemas.openxmlformats.org/drawingml/2006/picture">
                   <pic:nvPicPr>
-                    <pic:cNvPr id="0" name=""/>
+                    <pic:cNvPr id="1" name=""/>
                     <pic:cNvPicPr/>
                   </pic:nvPicPr>
                   <pic:blipFill>
@@ -6694,7 +6778,7 @@
                   <pic:spPr>
                     <a:xfrm>
                       <a:off x="0" y="0"/>
-                      <a:ext cx="5943600" cy="4208780"/>
+                      <a:ext cx="5612130" cy="3321685"/>
                     </a:xfrm>
                     <a:prstGeom prst="rect">
                       <a:avLst/>
@@ -6725,6 +6809,1320 @@
     <w:p/>
     <w:p>
       <w:pPr>
+        <w:spacing w:line="240" w:lineRule="auto"/>
+        <w:rPr>
+          <w:rFonts w:ascii="Times New Roman" w:eastAsia="Times New Roman" w:hAnsi="Times New Roman" w:cs="Times New Roman"/>
+          <w:sz w:val="24"/>
+          <w:szCs w:val="24"/>
+          <w:lang w:eastAsia="es-MX"/>
+        </w:rPr>
+      </w:pPr>
+      <w:r>
+        <w:rPr>
+          <w:rFonts w:ascii="Arial" w:eastAsia="Times New Roman" w:hAnsi="Arial" w:cs="Arial"/>
+          <w:b/>
+          <w:bCs/>
+          <w:color w:val="000000"/>
+          <w:sz w:val="36"/>
+          <w:szCs w:val="36"/>
+          <w:lang w:eastAsia="es-MX"/>
+        </w:rPr>
+        <w:t>b. Software design per module.</w:t>
+      </w:r>
+    </w:p>
+    <w:p>
+      <w:pPr>
+        <w:spacing w:after="0" w:line="240" w:lineRule="auto"/>
+        <w:rPr>
+          <w:rFonts w:ascii="Times New Roman" w:eastAsia="Times New Roman" w:hAnsi="Times New Roman" w:cs="Times New Roman"/>
+          <w:sz w:val="24"/>
+          <w:szCs w:val="24"/>
+          <w:lang w:eastAsia="es-MX"/>
+        </w:rPr>
+      </w:pPr>
+      <w:r>
+        <w:rPr>
+          <w:rFonts w:ascii="Times New Roman" w:eastAsia="Times New Roman" w:hAnsi="Times New Roman" w:cs="Times New Roman"/>
+          <w:sz w:val="24"/>
+          <w:szCs w:val="24"/>
+          <w:lang w:eastAsia="es-MX"/>
+        </w:rPr>
+        <w:br/>
+      </w:r>
+    </w:p>
+    <w:p>
+      <w:pPr>
+        <w:numPr>
+          <w:ilvl w:val="0"/>
+          <w:numId w:val="10"/>
+        </w:numPr>
+        <w:spacing w:line="240" w:lineRule="auto"/>
+        <w:textAlignment w:val="baseline"/>
+        <w:rPr>
+          <w:rFonts w:ascii="Arial" w:eastAsia="Times New Roman" w:hAnsi="Arial" w:cs="Arial"/>
+          <w:b/>
+          <w:bCs/>
+          <w:color w:val="000000"/>
+          <w:sz w:val="36"/>
+          <w:szCs w:val="36"/>
+          <w:lang w:val="es-MX" w:eastAsia="es-MX"/>
+        </w:rPr>
+      </w:pPr>
+      <w:proofErr w:type="spellStart"/>
+      <w:r>
+        <w:rPr>
+          <w:rFonts w:ascii="Arial" w:eastAsia="Times New Roman" w:hAnsi="Arial" w:cs="Arial"/>
+          <w:b/>
+          <w:bCs/>
+          <w:color w:val="000000"/>
+          <w:sz w:val="36"/>
+          <w:szCs w:val="36"/>
+          <w:lang w:val="es-MX" w:eastAsia="es-MX"/>
+        </w:rPr>
+        <w:t>Aplication</w:t>
+      </w:r>
+      <w:proofErr w:type="spellEnd"/>
+      <w:r>
+        <w:rPr>
+          <w:rFonts w:ascii="Arial" w:eastAsia="Times New Roman" w:hAnsi="Arial" w:cs="Arial"/>
+          <w:b/>
+          <w:bCs/>
+          <w:color w:val="000000"/>
+          <w:sz w:val="36"/>
+          <w:szCs w:val="36"/>
+          <w:lang w:val="es-MX" w:eastAsia="es-MX"/>
+        </w:rPr>
+        <w:t xml:space="preserve"> </w:t>
+      </w:r>
+      <w:proofErr w:type="spellStart"/>
+      <w:r>
+        <w:rPr>
+          <w:rFonts w:ascii="Arial" w:eastAsia="Times New Roman" w:hAnsi="Arial" w:cs="Arial"/>
+          <w:b/>
+          <w:bCs/>
+          <w:color w:val="000000"/>
+          <w:sz w:val="36"/>
+          <w:szCs w:val="36"/>
+          <w:lang w:val="es-MX" w:eastAsia="es-MX"/>
+        </w:rPr>
+        <w:t>layer</w:t>
+      </w:r>
+      <w:proofErr w:type="spellEnd"/>
+    </w:p>
+    <w:p>
+      <w:pPr>
+        <w:spacing w:after="0" w:line="240" w:lineRule="auto"/>
+        <w:rPr>
+          <w:rFonts w:ascii="Times New Roman" w:eastAsia="Times New Roman" w:hAnsi="Times New Roman" w:cs="Times New Roman"/>
+          <w:sz w:val="24"/>
+          <w:szCs w:val="24"/>
+          <w:lang w:val="es-MX" w:eastAsia="es-MX"/>
+        </w:rPr>
+      </w:pPr>
+      <w:r>
+        <w:rPr>
+          <w:rFonts w:ascii="Times New Roman" w:eastAsia="Times New Roman" w:hAnsi="Times New Roman" w:cs="Times New Roman"/>
+          <w:sz w:val="24"/>
+          <w:szCs w:val="24"/>
+          <w:lang w:val="es-MX" w:eastAsia="es-MX"/>
+        </w:rPr>
+        <w:br/>
+      </w:r>
+      <w:r>
+        <w:rPr>
+          <w:rFonts w:ascii="Times New Roman" w:eastAsia="Times New Roman" w:hAnsi="Times New Roman" w:cs="Times New Roman"/>
+          <w:sz w:val="24"/>
+          <w:szCs w:val="24"/>
+          <w:lang w:val="es-MX" w:eastAsia="es-MX"/>
+        </w:rPr>
+        <w:br/>
+      </w:r>
+    </w:p>
+    <w:p>
+      <w:pPr>
+        <w:numPr>
+          <w:ilvl w:val="1"/>
+          <w:numId w:val="11"/>
+        </w:numPr>
+        <w:spacing w:line="240" w:lineRule="auto"/>
+        <w:textAlignment w:val="baseline"/>
+        <w:rPr>
+          <w:rFonts w:ascii="Arial" w:eastAsia="Times New Roman" w:hAnsi="Arial" w:cs="Arial"/>
+          <w:b/>
+          <w:bCs/>
+          <w:color w:val="000000"/>
+          <w:sz w:val="36"/>
+          <w:szCs w:val="36"/>
+          <w:lang w:val="es-MX" w:eastAsia="es-MX"/>
+        </w:rPr>
+      </w:pPr>
+      <w:proofErr w:type="spellStart"/>
+      <w:r>
+        <w:rPr>
+          <w:rFonts w:ascii="Arial" w:eastAsia="Times New Roman" w:hAnsi="Arial" w:cs="Arial"/>
+          <w:b/>
+          <w:bCs/>
+          <w:color w:val="000000"/>
+          <w:sz w:val="36"/>
+          <w:szCs w:val="36"/>
+          <w:lang w:val="es-MX" w:eastAsia="es-MX"/>
+        </w:rPr>
+        <w:t>APP_Algorithm</w:t>
+      </w:r>
+      <w:proofErr w:type="spellEnd"/>
+    </w:p>
+    <w:p>
+      <w:pPr>
+        <w:spacing w:after="0" w:line="240" w:lineRule="auto"/>
+        <w:rPr>
+          <w:rFonts w:ascii="Times New Roman" w:eastAsia="Times New Roman" w:hAnsi="Times New Roman" w:cs="Times New Roman"/>
+          <w:sz w:val="24"/>
+          <w:szCs w:val="24"/>
+          <w:lang w:val="es-MX" w:eastAsia="es-MX"/>
+        </w:rPr>
+      </w:pPr>
+    </w:p>
+    <w:p>
+      <w:pPr>
+        <w:spacing w:after="0" w:line="240" w:lineRule="auto"/>
+        <w:rPr>
+          <w:rFonts w:ascii="Times New Roman" w:eastAsia="Times New Roman" w:hAnsi="Times New Roman" w:cs="Times New Roman"/>
+          <w:sz w:val="24"/>
+          <w:szCs w:val="24"/>
+          <w:lang w:val="es-MX" w:eastAsia="es-MX"/>
+        </w:rPr>
+      </w:pPr>
+      <w:r>
+        <w:rPr>
+          <w:noProof/>
+          <w:lang w:val="es-MX" w:eastAsia="es-MX"/>
+        </w:rPr>
+        <w:lastRenderedPageBreak/>
+        <w:drawing>
+          <wp:inline distT="0" distB="0" distL="0" distR="0" wp14:anchorId="0C551E6F" wp14:editId="7265EA32">
+            <wp:extent cx="3469005" cy="8258810"/>
+            <wp:effectExtent l="0" t="0" r="0" b="8890"/>
+            <wp:docPr id="6" name="Picture 6"/>
+            <wp:cNvGraphicFramePr>
+              <a:graphicFrameLocks xmlns:a="http://schemas.openxmlformats.org/drawingml/2006/main" noChangeAspect="1"/>
+            </wp:cNvGraphicFramePr>
+            <a:graphic xmlns:a="http://schemas.openxmlformats.org/drawingml/2006/main">
+              <a:graphicData uri="http://schemas.openxmlformats.org/drawingml/2006/picture">
+                <pic:pic xmlns:pic="http://schemas.openxmlformats.org/drawingml/2006/picture">
+                  <pic:nvPicPr>
+                    <pic:cNvPr id="1" name=""/>
+                    <pic:cNvPicPr/>
+                  </pic:nvPicPr>
+                  <pic:blipFill>
+                    <a:blip r:embed="rId13"/>
+                    <a:stretch>
+                      <a:fillRect/>
+                    </a:stretch>
+                  </pic:blipFill>
+                  <pic:spPr>
+                    <a:xfrm>
+                      <a:off x="0" y="0"/>
+                      <a:ext cx="3469005" cy="8258810"/>
+                    </a:xfrm>
+                    <a:prstGeom prst="rect">
+                      <a:avLst/>
+                    </a:prstGeom>
+                  </pic:spPr>
+                </pic:pic>
+              </a:graphicData>
+            </a:graphic>
+          </wp:inline>
+        </w:drawing>
+      </w:r>
+      <w:r>
+        <w:rPr>
+          <w:rFonts w:ascii="Times New Roman" w:eastAsia="Times New Roman" w:hAnsi="Times New Roman" w:cs="Times New Roman"/>
+          <w:sz w:val="24"/>
+          <w:szCs w:val="24"/>
+          <w:lang w:val="es-MX" w:eastAsia="es-MX"/>
+        </w:rPr>
+        <w:br/>
+      </w:r>
+      <w:r>
+        <w:rPr>
+          <w:rFonts w:ascii="Times New Roman" w:eastAsia="Times New Roman" w:hAnsi="Times New Roman" w:cs="Times New Roman"/>
+          <w:sz w:val="24"/>
+          <w:szCs w:val="24"/>
+          <w:lang w:val="es-MX" w:eastAsia="es-MX"/>
+        </w:rPr>
+        <w:lastRenderedPageBreak/>
+        <w:br/>
+      </w:r>
+      <w:r>
+        <w:rPr>
+          <w:rFonts w:ascii="Times New Roman" w:eastAsia="Times New Roman" w:hAnsi="Times New Roman" w:cs="Times New Roman"/>
+          <w:sz w:val="24"/>
+          <w:szCs w:val="24"/>
+          <w:lang w:val="es-MX" w:eastAsia="es-MX"/>
+        </w:rPr>
+        <w:br/>
+      </w:r>
+    </w:p>
+    <w:p>
+      <w:pPr>
+        <w:numPr>
+          <w:ilvl w:val="1"/>
+          <w:numId w:val="12"/>
+        </w:numPr>
+        <w:spacing w:line="240" w:lineRule="auto"/>
+        <w:textAlignment w:val="baseline"/>
+        <w:rPr>
+          <w:rFonts w:ascii="Arial" w:eastAsia="Times New Roman" w:hAnsi="Arial" w:cs="Arial"/>
+          <w:b/>
+          <w:bCs/>
+          <w:color w:val="000000"/>
+          <w:sz w:val="36"/>
+          <w:szCs w:val="36"/>
+          <w:lang w:val="es-MX" w:eastAsia="es-MX"/>
+        </w:rPr>
+      </w:pPr>
+      <w:proofErr w:type="spellStart"/>
+      <w:r>
+        <w:rPr>
+          <w:rFonts w:ascii="Arial" w:eastAsia="Times New Roman" w:hAnsi="Arial" w:cs="Arial"/>
+          <w:b/>
+          <w:bCs/>
+          <w:color w:val="000000"/>
+          <w:sz w:val="36"/>
+          <w:szCs w:val="36"/>
+          <w:lang w:val="es-MX" w:eastAsia="es-MX"/>
+        </w:rPr>
+        <w:t>APP_Linear_Camera</w:t>
+      </w:r>
+      <w:proofErr w:type="spellEnd"/>
+    </w:p>
+    <w:p>
+      <w:pPr>
+        <w:spacing w:line="240" w:lineRule="auto"/>
+        <w:textAlignment w:val="baseline"/>
+        <w:rPr>
+          <w:rFonts w:ascii="Arial" w:eastAsia="Times New Roman" w:hAnsi="Arial" w:cs="Arial"/>
+          <w:b/>
+          <w:bCs/>
+          <w:color w:val="000000"/>
+          <w:sz w:val="36"/>
+          <w:szCs w:val="36"/>
+          <w:lang w:val="es-MX" w:eastAsia="es-MX"/>
+        </w:rPr>
+      </w:pPr>
+    </w:p>
+    <w:p>
+      <w:pPr>
+        <w:spacing w:line="240" w:lineRule="auto"/>
+        <w:textAlignment w:val="baseline"/>
+        <w:rPr>
+          <w:rFonts w:ascii="Arial" w:eastAsia="Times New Roman" w:hAnsi="Arial" w:cs="Arial"/>
+          <w:b/>
+          <w:bCs/>
+          <w:color w:val="000000"/>
+          <w:sz w:val="36"/>
+          <w:szCs w:val="36"/>
+          <w:lang w:val="es-MX" w:eastAsia="es-MX"/>
+        </w:rPr>
+      </w:pPr>
+      <w:r>
+        <w:rPr>
+          <w:noProof/>
+          <w:lang w:val="es-MX" w:eastAsia="es-MX"/>
+        </w:rPr>
+        <w:drawing>
+          <wp:inline distT="0" distB="0" distL="0" distR="0" wp14:anchorId="43E16679" wp14:editId="58106A80">
+            <wp:extent cx="5612130" cy="3341370"/>
+            <wp:effectExtent l="0" t="0" r="7620" b="0"/>
+            <wp:docPr id="7" name="Picture 7"/>
+            <wp:cNvGraphicFramePr>
+              <a:graphicFrameLocks xmlns:a="http://schemas.openxmlformats.org/drawingml/2006/main" noChangeAspect="1"/>
+            </wp:cNvGraphicFramePr>
+            <a:graphic xmlns:a="http://schemas.openxmlformats.org/drawingml/2006/main">
+              <a:graphicData uri="http://schemas.openxmlformats.org/drawingml/2006/picture">
+                <pic:pic xmlns:pic="http://schemas.openxmlformats.org/drawingml/2006/picture">
+                  <pic:nvPicPr>
+                    <pic:cNvPr id="1" name=""/>
+                    <pic:cNvPicPr/>
+                  </pic:nvPicPr>
+                  <pic:blipFill>
+                    <a:blip r:embed="rId14"/>
+                    <a:stretch>
+                      <a:fillRect/>
+                    </a:stretch>
+                  </pic:blipFill>
+                  <pic:spPr>
+                    <a:xfrm>
+                      <a:off x="0" y="0"/>
+                      <a:ext cx="5612130" cy="3341370"/>
+                    </a:xfrm>
+                    <a:prstGeom prst="rect">
+                      <a:avLst/>
+                    </a:prstGeom>
+                  </pic:spPr>
+                </pic:pic>
+              </a:graphicData>
+            </a:graphic>
+          </wp:inline>
+        </w:drawing>
+      </w:r>
+    </w:p>
+    <w:p>
+      <w:pPr>
+        <w:spacing w:line="240" w:lineRule="auto"/>
+        <w:textAlignment w:val="baseline"/>
+        <w:rPr>
+          <w:rFonts w:ascii="Arial" w:eastAsia="Times New Roman" w:hAnsi="Arial" w:cs="Arial"/>
+          <w:b/>
+          <w:bCs/>
+          <w:color w:val="000000"/>
+          <w:sz w:val="36"/>
+          <w:szCs w:val="36"/>
+          <w:lang w:val="es-MX" w:eastAsia="es-MX"/>
+        </w:rPr>
+      </w:pPr>
+      <w:r>
+        <w:rPr>
+          <w:noProof/>
+          <w:lang w:val="es-MX" w:eastAsia="es-MX"/>
+        </w:rPr>
+        <w:lastRenderedPageBreak/>
+        <w:drawing>
+          <wp:inline distT="0" distB="0" distL="0" distR="0" wp14:anchorId="4BD9D399" wp14:editId="7971BA94">
+            <wp:extent cx="3581400" cy="6296025"/>
+            <wp:effectExtent l="0" t="0" r="0" b="9525"/>
+            <wp:docPr id="9" name="Picture 9"/>
+            <wp:cNvGraphicFramePr>
+              <a:graphicFrameLocks xmlns:a="http://schemas.openxmlformats.org/drawingml/2006/main" noChangeAspect="1"/>
+            </wp:cNvGraphicFramePr>
+            <a:graphic xmlns:a="http://schemas.openxmlformats.org/drawingml/2006/main">
+              <a:graphicData uri="http://schemas.openxmlformats.org/drawingml/2006/picture">
+                <pic:pic xmlns:pic="http://schemas.openxmlformats.org/drawingml/2006/picture">
+                  <pic:nvPicPr>
+                    <pic:cNvPr id="1" name=""/>
+                    <pic:cNvPicPr/>
+                  </pic:nvPicPr>
+                  <pic:blipFill>
+                    <a:blip r:embed="rId15"/>
+                    <a:stretch>
+                      <a:fillRect/>
+                    </a:stretch>
+                  </pic:blipFill>
+                  <pic:spPr>
+                    <a:xfrm>
+                      <a:off x="0" y="0"/>
+                      <a:ext cx="3581400" cy="6296025"/>
+                    </a:xfrm>
+                    <a:prstGeom prst="rect">
+                      <a:avLst/>
+                    </a:prstGeom>
+                  </pic:spPr>
+                </pic:pic>
+              </a:graphicData>
+            </a:graphic>
+          </wp:inline>
+        </w:drawing>
+      </w:r>
+    </w:p>
+    <w:p>
+      <w:pPr>
+        <w:spacing w:line="240" w:lineRule="auto"/>
+        <w:textAlignment w:val="baseline"/>
+        <w:rPr>
+          <w:rFonts w:ascii="Arial" w:eastAsia="Times New Roman" w:hAnsi="Arial" w:cs="Arial"/>
+          <w:b/>
+          <w:bCs/>
+          <w:color w:val="000000"/>
+          <w:sz w:val="36"/>
+          <w:szCs w:val="36"/>
+          <w:lang w:val="es-MX" w:eastAsia="es-MX"/>
+        </w:rPr>
+      </w:pPr>
+      <w:r>
+        <w:rPr>
+          <w:noProof/>
+          <w:lang w:val="es-MX" w:eastAsia="es-MX"/>
+        </w:rPr>
+        <w:lastRenderedPageBreak/>
+        <w:drawing>
+          <wp:inline distT="0" distB="0" distL="0" distR="0" wp14:anchorId="12E34245" wp14:editId="7E8D16E7">
+            <wp:extent cx="5612130" cy="4925060"/>
+            <wp:effectExtent l="0" t="0" r="7620" b="8890"/>
+            <wp:docPr id="25" name="Picture 25"/>
+            <wp:cNvGraphicFramePr>
+              <a:graphicFrameLocks xmlns:a="http://schemas.openxmlformats.org/drawingml/2006/main" noChangeAspect="1"/>
+            </wp:cNvGraphicFramePr>
+            <a:graphic xmlns:a="http://schemas.openxmlformats.org/drawingml/2006/main">
+              <a:graphicData uri="http://schemas.openxmlformats.org/drawingml/2006/picture">
+                <pic:pic xmlns:pic="http://schemas.openxmlformats.org/drawingml/2006/picture">
+                  <pic:nvPicPr>
+                    <pic:cNvPr id="1" name=""/>
+                    <pic:cNvPicPr/>
+                  </pic:nvPicPr>
+                  <pic:blipFill>
+                    <a:blip r:embed="rId16"/>
+                    <a:stretch>
+                      <a:fillRect/>
+                    </a:stretch>
+                  </pic:blipFill>
+                  <pic:spPr>
+                    <a:xfrm>
+                      <a:off x="0" y="0"/>
+                      <a:ext cx="5612130" cy="4925060"/>
+                    </a:xfrm>
+                    <a:prstGeom prst="rect">
+                      <a:avLst/>
+                    </a:prstGeom>
+                  </pic:spPr>
+                </pic:pic>
+              </a:graphicData>
+            </a:graphic>
+          </wp:inline>
+        </w:drawing>
+      </w:r>
+    </w:p>
+    <w:p>
+      <w:pPr>
+        <w:spacing w:after="0" w:line="240" w:lineRule="auto"/>
+        <w:rPr>
+          <w:rFonts w:ascii="Times New Roman" w:eastAsia="Times New Roman" w:hAnsi="Times New Roman" w:cs="Times New Roman"/>
+          <w:sz w:val="24"/>
+          <w:szCs w:val="24"/>
+          <w:lang w:val="es-MX" w:eastAsia="es-MX"/>
+        </w:rPr>
+      </w:pPr>
+      <w:r>
+        <w:rPr>
+          <w:rFonts w:ascii="Times New Roman" w:eastAsia="Times New Roman" w:hAnsi="Times New Roman" w:cs="Times New Roman"/>
+          <w:sz w:val="24"/>
+          <w:szCs w:val="24"/>
+          <w:lang w:val="es-MX" w:eastAsia="es-MX"/>
+        </w:rPr>
+        <w:br/>
+      </w:r>
+      <w:r>
+        <w:rPr>
+          <w:rFonts w:ascii="Times New Roman" w:eastAsia="Times New Roman" w:hAnsi="Times New Roman" w:cs="Times New Roman"/>
+          <w:sz w:val="24"/>
+          <w:szCs w:val="24"/>
+          <w:lang w:val="es-MX" w:eastAsia="es-MX"/>
+        </w:rPr>
+        <w:br/>
+      </w:r>
+      <w:r>
+        <w:rPr>
+          <w:rFonts w:ascii="Times New Roman" w:eastAsia="Times New Roman" w:hAnsi="Times New Roman" w:cs="Times New Roman"/>
+          <w:sz w:val="24"/>
+          <w:szCs w:val="24"/>
+          <w:lang w:val="es-MX" w:eastAsia="es-MX"/>
+        </w:rPr>
+        <w:br/>
+      </w:r>
+    </w:p>
+    <w:p>
+      <w:pPr>
+        <w:numPr>
+          <w:ilvl w:val="1"/>
+          <w:numId w:val="13"/>
+        </w:numPr>
+        <w:spacing w:line="240" w:lineRule="auto"/>
+        <w:textAlignment w:val="baseline"/>
+        <w:rPr>
+          <w:rFonts w:ascii="Arial" w:eastAsia="Times New Roman" w:hAnsi="Arial" w:cs="Arial"/>
+          <w:b/>
+          <w:bCs/>
+          <w:color w:val="000000"/>
+          <w:sz w:val="36"/>
+          <w:szCs w:val="36"/>
+          <w:lang w:val="es-MX" w:eastAsia="es-MX"/>
+        </w:rPr>
+      </w:pPr>
+      <w:proofErr w:type="spellStart"/>
+      <w:r>
+        <w:rPr>
+          <w:rFonts w:ascii="Arial" w:eastAsia="Times New Roman" w:hAnsi="Arial" w:cs="Arial"/>
+          <w:b/>
+          <w:bCs/>
+          <w:color w:val="000000"/>
+          <w:sz w:val="36"/>
+          <w:szCs w:val="36"/>
+          <w:lang w:val="es-MX" w:eastAsia="es-MX"/>
+        </w:rPr>
+        <w:t>APP_Machine_State</w:t>
+      </w:r>
+      <w:proofErr w:type="spellEnd"/>
+    </w:p>
+    <w:p>
+      <w:pPr>
+        <w:spacing w:after="0" w:line="240" w:lineRule="auto"/>
+        <w:rPr>
+          <w:rFonts w:ascii="Times New Roman" w:eastAsia="Times New Roman" w:hAnsi="Times New Roman" w:cs="Times New Roman"/>
+          <w:sz w:val="24"/>
+          <w:szCs w:val="24"/>
+          <w:lang w:val="es-MX" w:eastAsia="es-MX"/>
+        </w:rPr>
+      </w:pPr>
+    </w:p>
+    <w:p>
+      <w:pPr>
+        <w:spacing w:after="0" w:line="240" w:lineRule="auto"/>
+        <w:rPr>
+          <w:rFonts w:ascii="Times New Roman" w:eastAsia="Times New Roman" w:hAnsi="Times New Roman" w:cs="Times New Roman"/>
+          <w:sz w:val="24"/>
+          <w:szCs w:val="24"/>
+          <w:lang w:val="es-MX" w:eastAsia="es-MX"/>
+        </w:rPr>
+      </w:pPr>
+      <w:r>
+        <w:rPr>
+          <w:noProof/>
+          <w:lang w:val="es-MX" w:eastAsia="es-MX"/>
+        </w:rPr>
+        <w:drawing>
+          <wp:inline distT="0" distB="0" distL="0" distR="0" wp14:anchorId="21D3B01E" wp14:editId="02F3D4EB">
+            <wp:extent cx="5612130" cy="837565"/>
+            <wp:effectExtent l="0" t="0" r="7620" b="635"/>
+            <wp:docPr id="26" name="Picture 26"/>
+            <wp:cNvGraphicFramePr>
+              <a:graphicFrameLocks xmlns:a="http://schemas.openxmlformats.org/drawingml/2006/main" noChangeAspect="1"/>
+            </wp:cNvGraphicFramePr>
+            <a:graphic xmlns:a="http://schemas.openxmlformats.org/drawingml/2006/main">
+              <a:graphicData uri="http://schemas.openxmlformats.org/drawingml/2006/picture">
+                <pic:pic xmlns:pic="http://schemas.openxmlformats.org/drawingml/2006/picture">
+                  <pic:nvPicPr>
+                    <pic:cNvPr id="1" name=""/>
+                    <pic:cNvPicPr/>
+                  </pic:nvPicPr>
+                  <pic:blipFill>
+                    <a:blip r:embed="rId17"/>
+                    <a:stretch>
+                      <a:fillRect/>
+                    </a:stretch>
+                  </pic:blipFill>
+                  <pic:spPr>
+                    <a:xfrm>
+                      <a:off x="0" y="0"/>
+                      <a:ext cx="5612130" cy="837565"/>
+                    </a:xfrm>
+                    <a:prstGeom prst="rect">
+                      <a:avLst/>
+                    </a:prstGeom>
+                  </pic:spPr>
+                </pic:pic>
+              </a:graphicData>
+            </a:graphic>
+          </wp:inline>
+        </w:drawing>
+      </w:r>
+    </w:p>
+    <w:p>
+      <w:pPr>
+        <w:spacing w:after="0" w:line="240" w:lineRule="auto"/>
+        <w:rPr>
+          <w:rFonts w:ascii="Times New Roman" w:eastAsia="Times New Roman" w:hAnsi="Times New Roman" w:cs="Times New Roman"/>
+          <w:sz w:val="24"/>
+          <w:szCs w:val="24"/>
+          <w:lang w:val="es-MX" w:eastAsia="es-MX"/>
+        </w:rPr>
+      </w:pPr>
+    </w:p>
+    <w:p>
+      <w:pPr>
+        <w:spacing w:after="0" w:line="240" w:lineRule="auto"/>
+        <w:rPr>
+          <w:rFonts w:ascii="Times New Roman" w:eastAsia="Times New Roman" w:hAnsi="Times New Roman" w:cs="Times New Roman"/>
+          <w:sz w:val="24"/>
+          <w:szCs w:val="24"/>
+          <w:lang w:val="es-MX" w:eastAsia="es-MX"/>
+        </w:rPr>
+      </w:pPr>
+      <w:r>
+        <w:rPr>
+          <w:noProof/>
+          <w:lang w:val="es-MX" w:eastAsia="es-MX"/>
+        </w:rPr>
+        <w:lastRenderedPageBreak/>
+        <w:drawing>
+          <wp:inline distT="0" distB="0" distL="0" distR="0" wp14:anchorId="5E86C347" wp14:editId="640026A2">
+            <wp:extent cx="5612130" cy="6250940"/>
+            <wp:effectExtent l="0" t="0" r="7620" b="0"/>
+            <wp:docPr id="27" name="Picture 27"/>
+            <wp:cNvGraphicFramePr>
+              <a:graphicFrameLocks xmlns:a="http://schemas.openxmlformats.org/drawingml/2006/main" noChangeAspect="1"/>
+            </wp:cNvGraphicFramePr>
+            <a:graphic xmlns:a="http://schemas.openxmlformats.org/drawingml/2006/main">
+              <a:graphicData uri="http://schemas.openxmlformats.org/drawingml/2006/picture">
+                <pic:pic xmlns:pic="http://schemas.openxmlformats.org/drawingml/2006/picture">
+                  <pic:nvPicPr>
+                    <pic:cNvPr id="1" name=""/>
+                    <pic:cNvPicPr/>
+                  </pic:nvPicPr>
+                  <pic:blipFill>
+                    <a:blip r:embed="rId18"/>
+                    <a:stretch>
+                      <a:fillRect/>
+                    </a:stretch>
+                  </pic:blipFill>
+                  <pic:spPr>
+                    <a:xfrm>
+                      <a:off x="0" y="0"/>
+                      <a:ext cx="5612130" cy="6250940"/>
+                    </a:xfrm>
+                    <a:prstGeom prst="rect">
+                      <a:avLst/>
+                    </a:prstGeom>
+                  </pic:spPr>
+                </pic:pic>
+              </a:graphicData>
+            </a:graphic>
+          </wp:inline>
+        </w:drawing>
+      </w:r>
+      <w:r>
+        <w:rPr>
+          <w:noProof/>
+          <w:lang w:val="es-MX" w:eastAsia="es-MX"/>
+        </w:rPr>
+        <w:lastRenderedPageBreak/>
+        <w:drawing>
+          <wp:inline distT="0" distB="0" distL="0" distR="0" wp14:anchorId="43EB4F3C" wp14:editId="11516D3B">
+            <wp:extent cx="5612130" cy="6547485"/>
+            <wp:effectExtent l="0" t="0" r="7620" b="5715"/>
+            <wp:docPr id="28" name="Picture 28"/>
+            <wp:cNvGraphicFramePr>
+              <a:graphicFrameLocks xmlns:a="http://schemas.openxmlformats.org/drawingml/2006/main" noChangeAspect="1"/>
+            </wp:cNvGraphicFramePr>
+            <a:graphic xmlns:a="http://schemas.openxmlformats.org/drawingml/2006/main">
+              <a:graphicData uri="http://schemas.openxmlformats.org/drawingml/2006/picture">
+                <pic:pic xmlns:pic="http://schemas.openxmlformats.org/drawingml/2006/picture">
+                  <pic:nvPicPr>
+                    <pic:cNvPr id="1" name=""/>
+                    <pic:cNvPicPr/>
+                  </pic:nvPicPr>
+                  <pic:blipFill>
+                    <a:blip r:embed="rId19"/>
+                    <a:stretch>
+                      <a:fillRect/>
+                    </a:stretch>
+                  </pic:blipFill>
+                  <pic:spPr>
+                    <a:xfrm>
+                      <a:off x="0" y="0"/>
+                      <a:ext cx="5612130" cy="6547485"/>
+                    </a:xfrm>
+                    <a:prstGeom prst="rect">
+                      <a:avLst/>
+                    </a:prstGeom>
+                  </pic:spPr>
+                </pic:pic>
+              </a:graphicData>
+            </a:graphic>
+          </wp:inline>
+        </w:drawing>
+      </w:r>
+      <w:r>
+        <w:rPr>
+          <w:rFonts w:ascii="Times New Roman" w:eastAsia="Times New Roman" w:hAnsi="Times New Roman" w:cs="Times New Roman"/>
+          <w:sz w:val="24"/>
+          <w:szCs w:val="24"/>
+          <w:lang w:val="es-MX" w:eastAsia="es-MX"/>
+        </w:rPr>
+        <w:br/>
+      </w:r>
+      <w:r>
+        <w:rPr>
+          <w:rFonts w:ascii="Times New Roman" w:eastAsia="Times New Roman" w:hAnsi="Times New Roman" w:cs="Times New Roman"/>
+          <w:sz w:val="24"/>
+          <w:szCs w:val="24"/>
+          <w:lang w:val="es-MX" w:eastAsia="es-MX"/>
+        </w:rPr>
+        <w:br/>
+      </w:r>
+      <w:r>
+        <w:rPr>
+          <w:rFonts w:ascii="Times New Roman" w:eastAsia="Times New Roman" w:hAnsi="Times New Roman" w:cs="Times New Roman"/>
+          <w:sz w:val="24"/>
+          <w:szCs w:val="24"/>
+          <w:lang w:val="es-MX" w:eastAsia="es-MX"/>
+        </w:rPr>
+        <w:br/>
+      </w:r>
+    </w:p>
+    <w:p>
+      <w:pPr>
+        <w:numPr>
+          <w:ilvl w:val="0"/>
+          <w:numId w:val="14"/>
+        </w:numPr>
+        <w:spacing w:line="240" w:lineRule="auto"/>
+        <w:textAlignment w:val="baseline"/>
+        <w:rPr>
+          <w:rFonts w:ascii="Arial" w:eastAsia="Times New Roman" w:hAnsi="Arial" w:cs="Arial"/>
+          <w:b/>
+          <w:bCs/>
+          <w:color w:val="000000"/>
+          <w:sz w:val="36"/>
+          <w:szCs w:val="36"/>
+          <w:lang w:val="es-MX" w:eastAsia="es-MX"/>
+        </w:rPr>
+      </w:pPr>
+      <w:r>
+        <w:rPr>
+          <w:rFonts w:ascii="Arial" w:eastAsia="Times New Roman" w:hAnsi="Arial" w:cs="Arial"/>
+          <w:b/>
+          <w:bCs/>
+          <w:color w:val="000000"/>
+          <w:sz w:val="36"/>
+          <w:szCs w:val="36"/>
+          <w:lang w:val="es-MX" w:eastAsia="es-MX"/>
+        </w:rPr>
+        <w:t xml:space="preserve">Hardware </w:t>
+      </w:r>
+      <w:proofErr w:type="spellStart"/>
+      <w:r>
+        <w:rPr>
+          <w:rFonts w:ascii="Arial" w:eastAsia="Times New Roman" w:hAnsi="Arial" w:cs="Arial"/>
+          <w:b/>
+          <w:bCs/>
+          <w:color w:val="000000"/>
+          <w:sz w:val="36"/>
+          <w:szCs w:val="36"/>
+          <w:lang w:val="es-MX" w:eastAsia="es-MX"/>
+        </w:rPr>
+        <w:t>layer</w:t>
+      </w:r>
+      <w:proofErr w:type="spellEnd"/>
+    </w:p>
+    <w:p>
+      <w:pPr>
+        <w:spacing w:after="0" w:line="240" w:lineRule="auto"/>
+        <w:rPr>
+          <w:rFonts w:ascii="Times New Roman" w:eastAsia="Times New Roman" w:hAnsi="Times New Roman" w:cs="Times New Roman"/>
+          <w:sz w:val="24"/>
+          <w:szCs w:val="24"/>
+          <w:lang w:val="es-MX" w:eastAsia="es-MX"/>
+        </w:rPr>
+      </w:pPr>
+      <w:r>
+        <w:rPr>
+          <w:rFonts w:ascii="Times New Roman" w:eastAsia="Times New Roman" w:hAnsi="Times New Roman" w:cs="Times New Roman"/>
+          <w:sz w:val="24"/>
+          <w:szCs w:val="24"/>
+          <w:lang w:val="es-MX" w:eastAsia="es-MX"/>
+        </w:rPr>
+        <w:br/>
+      </w:r>
+    </w:p>
+    <w:p>
+      <w:pPr>
+        <w:numPr>
+          <w:ilvl w:val="1"/>
+          <w:numId w:val="15"/>
+        </w:numPr>
+        <w:spacing w:line="240" w:lineRule="auto"/>
+        <w:textAlignment w:val="baseline"/>
+        <w:rPr>
+          <w:rFonts w:ascii="Arial" w:eastAsia="Times New Roman" w:hAnsi="Arial" w:cs="Arial"/>
+          <w:b/>
+          <w:bCs/>
+          <w:color w:val="000000"/>
+          <w:sz w:val="36"/>
+          <w:szCs w:val="36"/>
+          <w:lang w:val="es-MX" w:eastAsia="es-MX"/>
+        </w:rPr>
+      </w:pPr>
+      <w:proofErr w:type="spellStart"/>
+      <w:r>
+        <w:rPr>
+          <w:rFonts w:ascii="Arial" w:eastAsia="Times New Roman" w:hAnsi="Arial" w:cs="Arial"/>
+          <w:b/>
+          <w:bCs/>
+          <w:color w:val="000000"/>
+          <w:sz w:val="36"/>
+          <w:szCs w:val="36"/>
+          <w:lang w:val="es-MX" w:eastAsia="es-MX"/>
+        </w:rPr>
+        <w:t>HAL_Linear_Camera</w:t>
+      </w:r>
+      <w:proofErr w:type="spellEnd"/>
+    </w:p>
+    <w:p>
+      <w:pPr>
+        <w:spacing w:after="0" w:line="240" w:lineRule="auto"/>
+        <w:rPr>
+          <w:rFonts w:ascii="Times New Roman" w:eastAsia="Times New Roman" w:hAnsi="Times New Roman" w:cs="Times New Roman"/>
+          <w:sz w:val="24"/>
+          <w:szCs w:val="24"/>
+          <w:lang w:val="es-MX" w:eastAsia="es-MX"/>
+        </w:rPr>
+      </w:pPr>
+      <w:r>
+        <w:rPr>
+          <w:noProof/>
+          <w:lang w:val="es-MX" w:eastAsia="es-MX"/>
+        </w:rPr>
+        <w:lastRenderedPageBreak/>
+        <w:drawing>
+          <wp:inline distT="0" distB="0" distL="0" distR="0" wp14:anchorId="3EF03908" wp14:editId="4FEE975F">
+            <wp:extent cx="1504950" cy="6153150"/>
+            <wp:effectExtent l="0" t="0" r="0" b="0"/>
+            <wp:docPr id="29" name="Picture 29"/>
+            <wp:cNvGraphicFramePr>
+              <a:graphicFrameLocks xmlns:a="http://schemas.openxmlformats.org/drawingml/2006/main" noChangeAspect="1"/>
+            </wp:cNvGraphicFramePr>
+            <a:graphic xmlns:a="http://schemas.openxmlformats.org/drawingml/2006/main">
+              <a:graphicData uri="http://schemas.openxmlformats.org/drawingml/2006/picture">
+                <pic:pic xmlns:pic="http://schemas.openxmlformats.org/drawingml/2006/picture">
+                  <pic:nvPicPr>
+                    <pic:cNvPr id="1" name=""/>
+                    <pic:cNvPicPr/>
+                  </pic:nvPicPr>
+                  <pic:blipFill>
+                    <a:blip r:embed="rId20"/>
+                    <a:stretch>
+                      <a:fillRect/>
+                    </a:stretch>
+                  </pic:blipFill>
+                  <pic:spPr>
+                    <a:xfrm>
+                      <a:off x="0" y="0"/>
+                      <a:ext cx="1504950" cy="6153150"/>
+                    </a:xfrm>
+                    <a:prstGeom prst="rect">
+                      <a:avLst/>
+                    </a:prstGeom>
+                  </pic:spPr>
+                </pic:pic>
+              </a:graphicData>
+            </a:graphic>
+          </wp:inline>
+        </w:drawing>
+      </w:r>
+      <w:r>
+        <w:rPr>
+          <w:rFonts w:ascii="Times New Roman" w:eastAsia="Times New Roman" w:hAnsi="Times New Roman" w:cs="Times New Roman"/>
+          <w:sz w:val="24"/>
+          <w:szCs w:val="24"/>
+          <w:lang w:val="es-MX" w:eastAsia="es-MX"/>
+        </w:rPr>
+        <w:br/>
+      </w:r>
+    </w:p>
+    <w:p>
+      <w:pPr>
+        <w:numPr>
+          <w:ilvl w:val="1"/>
+          <w:numId w:val="16"/>
+        </w:numPr>
+        <w:spacing w:line="240" w:lineRule="auto"/>
+        <w:textAlignment w:val="baseline"/>
+        <w:rPr>
+          <w:rFonts w:ascii="Arial" w:eastAsia="Times New Roman" w:hAnsi="Arial" w:cs="Arial"/>
+          <w:b/>
+          <w:bCs/>
+          <w:color w:val="000000"/>
+          <w:sz w:val="36"/>
+          <w:szCs w:val="36"/>
+          <w:lang w:val="es-MX" w:eastAsia="es-MX"/>
+        </w:rPr>
+      </w:pPr>
+      <w:proofErr w:type="spellStart"/>
+      <w:r>
+        <w:rPr>
+          <w:rFonts w:ascii="Arial" w:eastAsia="Times New Roman" w:hAnsi="Arial" w:cs="Arial"/>
+          <w:b/>
+          <w:bCs/>
+          <w:color w:val="000000"/>
+          <w:sz w:val="36"/>
+          <w:szCs w:val="36"/>
+          <w:lang w:val="es-MX" w:eastAsia="es-MX"/>
+        </w:rPr>
+        <w:t>HAL_Motors</w:t>
+      </w:r>
+      <w:proofErr w:type="spellEnd"/>
+    </w:p>
+    <w:p>
+      <w:pPr>
+        <w:spacing w:after="0" w:line="240" w:lineRule="auto"/>
+        <w:rPr>
+          <w:rFonts w:ascii="Times New Roman" w:eastAsia="Times New Roman" w:hAnsi="Times New Roman" w:cs="Times New Roman"/>
+          <w:sz w:val="24"/>
+          <w:szCs w:val="24"/>
+          <w:lang w:val="es-MX" w:eastAsia="es-MX"/>
+        </w:rPr>
+      </w:pPr>
+      <w:r>
+        <w:rPr>
+          <w:rFonts w:ascii="Times New Roman" w:eastAsia="Times New Roman" w:hAnsi="Times New Roman" w:cs="Times New Roman"/>
+          <w:sz w:val="24"/>
+          <w:szCs w:val="24"/>
+          <w:lang w:val="es-MX" w:eastAsia="es-MX"/>
+        </w:rPr>
+        <w:br/>
+      </w:r>
+    </w:p>
+    <w:p>
+      <w:pPr>
+        <w:numPr>
+          <w:ilvl w:val="1"/>
+          <w:numId w:val="17"/>
+        </w:numPr>
+        <w:spacing w:line="240" w:lineRule="auto"/>
+        <w:textAlignment w:val="baseline"/>
+        <w:rPr>
+          <w:rFonts w:ascii="Arial" w:eastAsia="Times New Roman" w:hAnsi="Arial" w:cs="Arial"/>
+          <w:b/>
+          <w:bCs/>
+          <w:color w:val="000000"/>
+          <w:sz w:val="36"/>
+          <w:szCs w:val="36"/>
+          <w:lang w:val="es-MX" w:eastAsia="es-MX"/>
+        </w:rPr>
+      </w:pPr>
+      <w:proofErr w:type="spellStart"/>
+      <w:r>
+        <w:rPr>
+          <w:rFonts w:ascii="Arial" w:eastAsia="Times New Roman" w:hAnsi="Arial" w:cs="Arial"/>
+          <w:b/>
+          <w:bCs/>
+          <w:color w:val="000000"/>
+          <w:sz w:val="36"/>
+          <w:szCs w:val="36"/>
+          <w:lang w:val="es-MX" w:eastAsia="es-MX"/>
+        </w:rPr>
+        <w:t>HAL_Servo</w:t>
+      </w:r>
+      <w:proofErr w:type="spellEnd"/>
+    </w:p>
+    <w:p>
+      <w:pPr>
+        <w:spacing w:after="0" w:line="240" w:lineRule="auto"/>
+        <w:rPr>
+          <w:rFonts w:ascii="Times New Roman" w:eastAsia="Times New Roman" w:hAnsi="Times New Roman" w:cs="Times New Roman"/>
+          <w:sz w:val="24"/>
+          <w:szCs w:val="24"/>
+          <w:lang w:val="es-MX" w:eastAsia="es-MX"/>
+        </w:rPr>
+      </w:pPr>
+      <w:r>
+        <w:rPr>
+          <w:rFonts w:ascii="Times New Roman" w:eastAsia="Times New Roman" w:hAnsi="Times New Roman" w:cs="Times New Roman"/>
+          <w:sz w:val="24"/>
+          <w:szCs w:val="24"/>
+          <w:lang w:val="es-MX" w:eastAsia="es-MX"/>
+        </w:rPr>
+        <w:br/>
+      </w:r>
+    </w:p>
+    <w:p>
+      <w:pPr>
+        <w:numPr>
+          <w:ilvl w:val="1"/>
+          <w:numId w:val="18"/>
+        </w:numPr>
+        <w:spacing w:line="240" w:lineRule="auto"/>
+        <w:textAlignment w:val="baseline"/>
+        <w:rPr>
+          <w:rFonts w:ascii="Arial" w:eastAsia="Times New Roman" w:hAnsi="Arial" w:cs="Arial"/>
+          <w:b/>
+          <w:bCs/>
+          <w:color w:val="000000"/>
+          <w:sz w:val="36"/>
+          <w:szCs w:val="36"/>
+          <w:lang w:val="es-MX" w:eastAsia="es-MX"/>
+        </w:rPr>
+      </w:pPr>
+      <w:proofErr w:type="spellStart"/>
+      <w:r>
+        <w:rPr>
+          <w:rFonts w:ascii="Arial" w:eastAsia="Times New Roman" w:hAnsi="Arial" w:cs="Arial"/>
+          <w:b/>
+          <w:bCs/>
+          <w:color w:val="000000"/>
+          <w:sz w:val="36"/>
+          <w:szCs w:val="36"/>
+          <w:lang w:val="es-MX" w:eastAsia="es-MX"/>
+        </w:rPr>
+        <w:t>HAL_Speed</w:t>
+      </w:r>
+      <w:proofErr w:type="spellEnd"/>
+    </w:p>
+    <w:p>
+      <w:pPr>
+        <w:spacing w:after="0" w:line="240" w:lineRule="auto"/>
+        <w:rPr>
+          <w:rFonts w:ascii="Times New Roman" w:eastAsia="Times New Roman" w:hAnsi="Times New Roman" w:cs="Times New Roman"/>
+          <w:sz w:val="24"/>
+          <w:szCs w:val="24"/>
+          <w:lang w:val="es-MX" w:eastAsia="es-MX"/>
+        </w:rPr>
+      </w:pPr>
+      <w:r>
+        <w:rPr>
+          <w:rFonts w:ascii="Times New Roman" w:eastAsia="Times New Roman" w:hAnsi="Times New Roman" w:cs="Times New Roman"/>
+          <w:sz w:val="24"/>
+          <w:szCs w:val="24"/>
+          <w:lang w:val="es-MX" w:eastAsia="es-MX"/>
+        </w:rPr>
+        <w:lastRenderedPageBreak/>
+        <w:br/>
+      </w:r>
+      <w:r>
+        <w:rPr>
+          <w:rFonts w:ascii="Times New Roman" w:eastAsia="Times New Roman" w:hAnsi="Times New Roman" w:cs="Times New Roman"/>
+          <w:sz w:val="24"/>
+          <w:szCs w:val="24"/>
+          <w:lang w:val="es-MX" w:eastAsia="es-MX"/>
+        </w:rPr>
+        <w:br/>
+      </w:r>
+    </w:p>
+    <w:p>
+      <w:pPr>
+        <w:numPr>
+          <w:ilvl w:val="0"/>
+          <w:numId w:val="19"/>
+        </w:numPr>
+        <w:spacing w:line="240" w:lineRule="auto"/>
+        <w:textAlignment w:val="baseline"/>
+        <w:rPr>
+          <w:rFonts w:ascii="Arial" w:eastAsia="Times New Roman" w:hAnsi="Arial" w:cs="Arial"/>
+          <w:b/>
+          <w:bCs/>
+          <w:color w:val="000000"/>
+          <w:sz w:val="36"/>
+          <w:szCs w:val="36"/>
+          <w:lang w:val="es-MX" w:eastAsia="es-MX"/>
+        </w:rPr>
+      </w:pPr>
+      <w:proofErr w:type="spellStart"/>
+      <w:r>
+        <w:rPr>
+          <w:rFonts w:ascii="Arial" w:eastAsia="Times New Roman" w:hAnsi="Arial" w:cs="Arial"/>
+          <w:b/>
+          <w:bCs/>
+          <w:color w:val="000000"/>
+          <w:sz w:val="36"/>
+          <w:szCs w:val="36"/>
+          <w:lang w:val="es-MX" w:eastAsia="es-MX"/>
+        </w:rPr>
+        <w:t>Microntroller</w:t>
+      </w:r>
+      <w:proofErr w:type="spellEnd"/>
+      <w:r>
+        <w:rPr>
+          <w:rFonts w:ascii="Arial" w:eastAsia="Times New Roman" w:hAnsi="Arial" w:cs="Arial"/>
+          <w:b/>
+          <w:bCs/>
+          <w:color w:val="000000"/>
+          <w:sz w:val="36"/>
+          <w:szCs w:val="36"/>
+          <w:lang w:val="es-MX" w:eastAsia="es-MX"/>
+        </w:rPr>
+        <w:t xml:space="preserve"> </w:t>
+      </w:r>
+      <w:proofErr w:type="spellStart"/>
+      <w:r>
+        <w:rPr>
+          <w:rFonts w:ascii="Arial" w:eastAsia="Times New Roman" w:hAnsi="Arial" w:cs="Arial"/>
+          <w:b/>
+          <w:bCs/>
+          <w:color w:val="000000"/>
+          <w:sz w:val="36"/>
+          <w:szCs w:val="36"/>
+          <w:lang w:val="es-MX" w:eastAsia="es-MX"/>
+        </w:rPr>
+        <w:t>layer</w:t>
+      </w:r>
+      <w:proofErr w:type="spellEnd"/>
+    </w:p>
+    <w:p>
+      <w:pPr>
+        <w:spacing w:after="0" w:line="240" w:lineRule="auto"/>
+        <w:rPr>
+          <w:rFonts w:ascii="Times New Roman" w:eastAsia="Times New Roman" w:hAnsi="Times New Roman" w:cs="Times New Roman"/>
+          <w:sz w:val="24"/>
+          <w:szCs w:val="24"/>
+          <w:lang w:val="es-MX" w:eastAsia="es-MX"/>
+        </w:rPr>
+      </w:pPr>
+      <w:r>
+        <w:rPr>
+          <w:rFonts w:ascii="Times New Roman" w:eastAsia="Times New Roman" w:hAnsi="Times New Roman" w:cs="Times New Roman"/>
+          <w:sz w:val="24"/>
+          <w:szCs w:val="24"/>
+          <w:lang w:val="es-MX" w:eastAsia="es-MX"/>
+        </w:rPr>
+        <w:br/>
+      </w:r>
+      <w:r>
+        <w:rPr>
+          <w:rFonts w:ascii="Times New Roman" w:eastAsia="Times New Roman" w:hAnsi="Times New Roman" w:cs="Times New Roman"/>
+          <w:sz w:val="24"/>
+          <w:szCs w:val="24"/>
+          <w:lang w:val="es-MX" w:eastAsia="es-MX"/>
+        </w:rPr>
+        <w:br/>
+      </w:r>
+    </w:p>
+    <w:p>
+      <w:pPr>
+        <w:numPr>
+          <w:ilvl w:val="1"/>
+          <w:numId w:val="20"/>
+        </w:numPr>
+        <w:spacing w:line="240" w:lineRule="auto"/>
+        <w:textAlignment w:val="baseline"/>
+        <w:rPr>
+          <w:rFonts w:ascii="Arial" w:eastAsia="Times New Roman" w:hAnsi="Arial" w:cs="Arial"/>
+          <w:b/>
+          <w:bCs/>
+          <w:color w:val="000000"/>
+          <w:sz w:val="36"/>
+          <w:szCs w:val="36"/>
+          <w:lang w:val="es-MX" w:eastAsia="es-MX"/>
+        </w:rPr>
+      </w:pPr>
+      <w:proofErr w:type="spellStart"/>
+      <w:r>
+        <w:rPr>
+          <w:rFonts w:ascii="Arial" w:eastAsia="Times New Roman" w:hAnsi="Arial" w:cs="Arial"/>
+          <w:b/>
+          <w:bCs/>
+          <w:color w:val="000000"/>
+          <w:sz w:val="36"/>
+          <w:szCs w:val="36"/>
+          <w:lang w:val="es-MX" w:eastAsia="es-MX"/>
+        </w:rPr>
+        <w:t>MAL_Interruptions</w:t>
+      </w:r>
+      <w:proofErr w:type="spellEnd"/>
+    </w:p>
+    <w:p>
+      <w:pPr>
+        <w:spacing w:line="240" w:lineRule="auto"/>
+        <w:textAlignment w:val="baseline"/>
+        <w:rPr>
+          <w:rFonts w:ascii="Arial" w:eastAsia="Times New Roman" w:hAnsi="Arial" w:cs="Arial"/>
+          <w:b/>
+          <w:bCs/>
+          <w:color w:val="000000"/>
+          <w:sz w:val="36"/>
+          <w:szCs w:val="36"/>
+          <w:lang w:val="es-MX" w:eastAsia="es-MX"/>
+        </w:rPr>
+      </w:pPr>
+    </w:p>
+    <w:p>
+      <w:pPr>
+        <w:spacing w:line="240" w:lineRule="auto"/>
+        <w:textAlignment w:val="baseline"/>
+        <w:rPr>
+          <w:rFonts w:ascii="Arial" w:eastAsia="Times New Roman" w:hAnsi="Arial" w:cs="Arial"/>
+          <w:b/>
+          <w:bCs/>
+          <w:color w:val="000000"/>
+          <w:sz w:val="36"/>
+          <w:szCs w:val="36"/>
+          <w:lang w:val="es-MX" w:eastAsia="es-MX"/>
+        </w:rPr>
+      </w:pPr>
+      <w:r>
+        <w:rPr>
+          <w:noProof/>
+          <w:lang w:val="es-MX" w:eastAsia="es-MX"/>
+        </w:rPr>
+        <w:drawing>
+          <wp:inline distT="0" distB="0" distL="0" distR="0" wp14:anchorId="778EC590" wp14:editId="120F03FA">
+            <wp:extent cx="2276475" cy="5629275"/>
+            <wp:effectExtent l="0" t="0" r="9525" b="9525"/>
+            <wp:docPr id="30" name="Picture 30"/>
+            <wp:cNvGraphicFramePr>
+              <a:graphicFrameLocks xmlns:a="http://schemas.openxmlformats.org/drawingml/2006/main" noChangeAspect="1"/>
+            </wp:cNvGraphicFramePr>
+            <a:graphic xmlns:a="http://schemas.openxmlformats.org/drawingml/2006/main">
+              <a:graphicData uri="http://schemas.openxmlformats.org/drawingml/2006/picture">
+                <pic:pic xmlns:pic="http://schemas.openxmlformats.org/drawingml/2006/picture">
+                  <pic:nvPicPr>
+                    <pic:cNvPr id="1" name=""/>
+                    <pic:cNvPicPr/>
+                  </pic:nvPicPr>
+                  <pic:blipFill>
+                    <a:blip r:embed="rId21"/>
+                    <a:stretch>
+                      <a:fillRect/>
+                    </a:stretch>
+                  </pic:blipFill>
+                  <pic:spPr>
+                    <a:xfrm>
+                      <a:off x="0" y="0"/>
+                      <a:ext cx="2276475" cy="5629275"/>
+                    </a:xfrm>
+                    <a:prstGeom prst="rect">
+                      <a:avLst/>
+                    </a:prstGeom>
+                  </pic:spPr>
+                </pic:pic>
+              </a:graphicData>
+            </a:graphic>
+          </wp:inline>
+        </w:drawing>
+      </w:r>
+    </w:p>
+    <w:p>
+      <w:pPr>
+        <w:spacing w:after="0" w:line="240" w:lineRule="auto"/>
+        <w:rPr>
+          <w:rFonts w:ascii="Times New Roman" w:eastAsia="Times New Roman" w:hAnsi="Times New Roman" w:cs="Times New Roman"/>
+          <w:sz w:val="24"/>
+          <w:szCs w:val="24"/>
+          <w:lang w:val="es-MX" w:eastAsia="es-MX"/>
+        </w:rPr>
+      </w:pPr>
+      <w:r>
+        <w:rPr>
+          <w:rFonts w:ascii="Times New Roman" w:eastAsia="Times New Roman" w:hAnsi="Times New Roman" w:cs="Times New Roman"/>
+          <w:sz w:val="24"/>
+          <w:szCs w:val="24"/>
+          <w:lang w:val="es-MX" w:eastAsia="es-MX"/>
+        </w:rPr>
+        <w:lastRenderedPageBreak/>
+        <w:br/>
+      </w:r>
+    </w:p>
+    <w:p>
+      <w:pPr>
+        <w:numPr>
+          <w:ilvl w:val="1"/>
+          <w:numId w:val="21"/>
+        </w:numPr>
+        <w:spacing w:line="240" w:lineRule="auto"/>
+        <w:textAlignment w:val="baseline"/>
+        <w:rPr>
+          <w:rFonts w:ascii="Arial" w:eastAsia="Times New Roman" w:hAnsi="Arial" w:cs="Arial"/>
+          <w:b/>
+          <w:bCs/>
+          <w:color w:val="000000"/>
+          <w:sz w:val="36"/>
+          <w:szCs w:val="36"/>
+          <w:lang w:val="es-MX" w:eastAsia="es-MX"/>
+        </w:rPr>
+      </w:pPr>
+      <w:r>
+        <w:rPr>
+          <w:rFonts w:ascii="Arial" w:eastAsia="Times New Roman" w:hAnsi="Arial" w:cs="Arial"/>
+          <w:b/>
+          <w:bCs/>
+          <w:color w:val="000000"/>
+          <w:sz w:val="36"/>
+          <w:szCs w:val="36"/>
+          <w:lang w:val="es-MX" w:eastAsia="es-MX"/>
+        </w:rPr>
+        <w:t>MAL_ADC</w:t>
+      </w:r>
+    </w:p>
+    <w:p>
+      <w:pPr>
         <w:rPr>
           <w:rFonts w:ascii="Arial" w:eastAsiaTheme="minorEastAsia" w:hAnsi="Arial" w:cs="Arial"/>
           <w:b/>
@@ -6736,6 +8134,91 @@
       </w:pPr>
       <w:r>
         <w:rPr>
+          <w:rFonts w:ascii="Times New Roman" w:eastAsia="Times New Roman" w:hAnsi="Times New Roman" w:cs="Times New Roman"/>
+          <w:sz w:val="24"/>
+          <w:szCs w:val="24"/>
+          <w:lang w:eastAsia="es-MX"/>
+        </w:rPr>
+        <w:br/>
+      </w:r>
+      <w:r>
+        <w:rPr>
+          <w:noProof/>
+          <w:lang w:val="es-MX" w:eastAsia="es-MX"/>
+        </w:rPr>
+        <w:drawing>
+          <wp:inline distT="0" distB="0" distL="0" distR="0" wp14:anchorId="2D929ADC" wp14:editId="711C7362">
+            <wp:extent cx="2200275" cy="7181850"/>
+            <wp:effectExtent l="0" t="0" r="9525" b="0"/>
+            <wp:docPr id="31" name="Picture 31"/>
+            <wp:cNvGraphicFramePr>
+              <a:graphicFrameLocks xmlns:a="http://schemas.openxmlformats.org/drawingml/2006/main" noChangeAspect="1"/>
+            </wp:cNvGraphicFramePr>
+            <a:graphic xmlns:a="http://schemas.openxmlformats.org/drawingml/2006/main">
+              <a:graphicData uri="http://schemas.openxmlformats.org/drawingml/2006/picture">
+                <pic:pic xmlns:pic="http://schemas.openxmlformats.org/drawingml/2006/picture">
+                  <pic:nvPicPr>
+                    <pic:cNvPr id="1" name=""/>
+                    <pic:cNvPicPr/>
+                  </pic:nvPicPr>
+                  <pic:blipFill>
+                    <a:blip r:embed="rId22"/>
+                    <a:stretch>
+                      <a:fillRect/>
+                    </a:stretch>
+                  </pic:blipFill>
+                  <pic:spPr>
+                    <a:xfrm>
+                      <a:off x="0" y="0"/>
+                      <a:ext cx="2200275" cy="7181850"/>
+                    </a:xfrm>
+                    <a:prstGeom prst="rect">
+                      <a:avLst/>
+                    </a:prstGeom>
+                  </pic:spPr>
+                </pic:pic>
+              </a:graphicData>
+            </a:graphic>
+          </wp:inline>
+        </w:drawing>
+      </w:r>
+      <w:bookmarkStart w:id="0" w:name="_GoBack"/>
+      <w:bookmarkEnd w:id="0"/>
+      <w:r>
+        <w:rPr>
+          <w:rFonts w:ascii="Times New Roman" w:eastAsia="Times New Roman" w:hAnsi="Times New Roman" w:cs="Times New Roman"/>
+          <w:sz w:val="24"/>
+          <w:szCs w:val="24"/>
+          <w:lang w:eastAsia="es-MX"/>
+        </w:rPr>
+        <w:br/>
+      </w:r>
+      <w:r>
+        <w:rPr>
+          <w:rFonts w:ascii="Times New Roman" w:eastAsia="Times New Roman" w:hAnsi="Times New Roman" w:cs="Times New Roman"/>
+          <w:sz w:val="24"/>
+          <w:szCs w:val="24"/>
+          <w:lang w:eastAsia="es-MX"/>
+        </w:rPr>
+        <w:lastRenderedPageBreak/>
+        <w:br/>
+      </w:r>
+      <w:r>
+        <w:rPr>
+          <w:rFonts w:ascii="Arial" w:eastAsia="Times New Roman" w:hAnsi="Arial" w:cs="Arial"/>
+          <w:b/>
+          <w:bCs/>
+          <w:color w:val="000000"/>
+          <w:sz w:val="36"/>
+          <w:szCs w:val="36"/>
+          <w:lang w:eastAsia="es-MX"/>
+        </w:rPr>
+        <w:t>c. All code source files and project files.</w:t>
+      </w:r>
+    </w:p>
+    <w:p>
+      <w:pPr>
+        <w:rPr>
           <w:rFonts w:ascii="Arial" w:eastAsiaTheme="minorEastAsia" w:hAnsi="Arial" w:cs="Arial"/>
           <w:b/>
           <w:bCs/>
@@ -6743,6 +8226,28 @@
           <w:sz w:val="36"/>
           <w:szCs w:val="36"/>
         </w:rPr>
+      </w:pPr>
+    </w:p>
+    <w:p>
+      <w:pPr>
+        <w:rPr>
+          <w:rFonts w:ascii="Arial" w:eastAsiaTheme="minorEastAsia" w:hAnsi="Arial" w:cs="Arial"/>
+          <w:b/>
+          <w:bCs/>
+          <w:kern w:val="36"/>
+          <w:sz w:val="36"/>
+          <w:szCs w:val="36"/>
+        </w:rPr>
+      </w:pPr>
+      <w:r>
+        <w:rPr>
+          <w:rFonts w:ascii="Arial" w:eastAsiaTheme="minorEastAsia" w:hAnsi="Arial" w:cs="Arial"/>
+          <w:b/>
+          <w:bCs/>
+          <w:kern w:val="36"/>
+          <w:sz w:val="36"/>
+          <w:szCs w:val="36"/>
+        </w:rPr>
         <w:t>Link to Google code repository</w:t>
       </w:r>
     </w:p>
@@ -6784,6 +8289,18 @@
       </w:pPr>
       <w:r>
         <w:rPr>
+          <w:rFonts w:ascii="Arial" w:hAnsi="Arial" w:cs="Arial"/>
+          <w:b/>
+          <w:bCs/>
+          <w:color w:val="000000"/>
+          <w:sz w:val="36"/>
+          <w:szCs w:val="36"/>
+        </w:rPr>
+        <w:lastRenderedPageBreak/>
+        <w:t xml:space="preserve">5. </w:t>
+      </w:r>
+      <w:r>
+        <w:rPr>
           <w:rFonts w:ascii="Arial" w:eastAsiaTheme="minorEastAsia" w:hAnsi="Arial" w:cs="Arial"/>
           <w:b/>
           <w:bCs/>
@@ -6791,7 +8308,6 @@
           <w:sz w:val="36"/>
           <w:szCs w:val="36"/>
         </w:rPr>
-        <w:lastRenderedPageBreak/>
         <w:t>Total weight and dimensions of the reengineered car</w:t>
       </w:r>
     </w:p>
@@ -6842,7 +8358,7 @@
                           <pic:cNvPicPr/>
                         </pic:nvPicPr>
                         <pic:blipFill>
-                          <a:blip r:embed="rId13"/>
+                          <a:blip r:embed="rId23"/>
                           <a:srcRect l="4413" r="9369"/>
                           <a:stretch>
                             <a:fillRect/>
@@ -7091,7 +8607,7 @@
                   <o:lock v:ext="edit" aspectratio="t"/>
                 </v:shapetype>
                 <v:shape id="53 Imagen" o:spid="_x0000_s1135" type="#_x0000_t75" style="position:absolute;left:21526;top:13239;width:48387;height:42101;visibility:visible;mso-wrap-style:square" o:gfxdata="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">
-                  <v:imagedata r:id="rId14" o:title="2012-11-14 19.55.38" cropleft="2892f" cropright="6140f"/>
+                  <v:imagedata r:id="rId24" o:title="2012-11-14 19.55.38" cropleft="2892f" cropright="6140f"/>
                 </v:shape>
                 <v:shapetype id="_x0000_t69" coordsize="21600,21600" o:spt="69" adj="4320,5400" path="m,10800l@0,21600@0@3@2@3@2,21600,21600,10800@2,0@2@1@0@1@0,xe">
                   <v:stroke joinstyle="miter"/>
@@ -7222,7 +8738,15 @@
         <w:pStyle w:val="Heading1"/>
       </w:pPr>
       <w:r>
+        <w:rPr>
+          <w:b w:val="0"/>
+          <w:bCs w:val="0"/>
+          <w:color w:val="000000"/>
+        </w:rPr>
         <w:lastRenderedPageBreak/>
+        <w:t xml:space="preserve">6. </w:t>
+      </w:r>
+      <w:r>
         <w:t>Power consumption</w:t>
       </w:r>
     </w:p>
@@ -7328,6 +8852,14 @@
         <w:pStyle w:val="Heading1"/>
       </w:pPr>
       <w:r>
+        <w:rPr>
+          <w:b w:val="0"/>
+          <w:bCs w:val="0"/>
+          <w:color w:val="000000"/>
+        </w:rPr>
+        <w:t xml:space="preserve">7. </w:t>
+      </w:r>
+      <w:r>
         <w:t>Count and type of sensors used</w:t>
       </w:r>
     </w:p>
@@ -7366,6 +8898,14 @@
       <w:pPr>
         <w:pStyle w:val="Heading1"/>
       </w:pPr>
+      <w:r>
+        <w:rPr>
+          <w:b w:val="0"/>
+          <w:bCs w:val="0"/>
+          <w:color w:val="000000"/>
+        </w:rPr>
+        <w:t xml:space="preserve">8. </w:t>
+      </w:r>
       <w:r>
         <w:t>Number of servo motors</w:t>
       </w:r>
@@ -7424,6 +8964,17 @@
       </w:pPr>
       <w:r>
         <w:rPr>
+          <w:rFonts w:ascii="Arial" w:hAnsi="Arial" w:cs="Arial"/>
+          <w:b/>
+          <w:bCs/>
+          <w:color w:val="000000"/>
+          <w:sz w:val="36"/>
+          <w:szCs w:val="36"/>
+        </w:rPr>
+        <w:t xml:space="preserve">9. </w:t>
+      </w:r>
+      <w:r>
+        <w:rPr>
           <w:rFonts w:ascii="Arial" w:eastAsiaTheme="minorEastAsia" w:hAnsi="Arial" w:cs="Arial"/>
           <w:b/>
           <w:bCs/>
@@ -7438,7 +8989,7 @@
       <w:pPr>
         <w:jc w:val="both"/>
       </w:pPr>
-      <w:hyperlink r:id="rId15" w:history="1">
+      <w:hyperlink r:id="rId25" w:history="1">
         <w:r>
           <w:rPr>
             <w:rStyle w:val="Hyperlink"/>
@@ -7455,7 +9006,7 @@
       <w:pPr>
         <w:jc w:val="both"/>
       </w:pPr>
-      <w:hyperlink r:id="rId16" w:history="1">
+      <w:hyperlink r:id="rId26" w:history="1">
         <w:r>
           <w:rPr>
             <w:rStyle w:val="Hyperlink"/>
@@ -7472,7 +9023,7 @@
       <w:pPr>
         <w:jc w:val="both"/>
       </w:pPr>
-      <w:hyperlink r:id="rId17" w:history="1">
+      <w:hyperlink r:id="rId27" w:history="1">
         <w:r>
           <w:rPr>
             <w:rStyle w:val="Hyperlink"/>
@@ -7488,8 +9039,15 @@
     <w:p>
       <w:pPr>
         <w:jc w:val="both"/>
-      </w:pPr>
-      <w:hyperlink r:id="rId18" w:history="1">
+        <w:rPr>
+          <w:rStyle w:val="Hyperlink"/>
+          <w:rFonts w:ascii="Arial" w:hAnsi="Arial" w:cs="Arial"/>
+          <w:color w:val="1155CC"/>
+          <w:sz w:val="23"/>
+          <w:szCs w:val="23"/>
+        </w:rPr>
+      </w:pPr>
+      <w:hyperlink r:id="rId28" w:history="1">
         <w:r>
           <w:rPr>
             <w:rStyle w:val="Hyperlink"/>
@@ -7501,6 +9059,272 @@
           <w:t>http://www.ntsc-tv.com/</w:t>
         </w:r>
       </w:hyperlink>
+    </w:p>
+    <w:p>
+      <w:pPr>
+        <w:jc w:val="both"/>
+        <w:rPr>
+          <w:rStyle w:val="Hyperlink"/>
+          <w:rFonts w:ascii="Arial" w:hAnsi="Arial" w:cs="Arial"/>
+          <w:color w:val="1155CC"/>
+          <w:sz w:val="23"/>
+          <w:szCs w:val="23"/>
+        </w:rPr>
+      </w:pPr>
+    </w:p>
+    <w:p>
+      <w:pPr>
+        <w:spacing w:line="240" w:lineRule="auto"/>
+        <w:jc w:val="both"/>
+        <w:rPr>
+          <w:rFonts w:ascii="Times New Roman" w:eastAsia="Times New Roman" w:hAnsi="Times New Roman" w:cs="Times New Roman"/>
+          <w:sz w:val="24"/>
+          <w:szCs w:val="24"/>
+          <w:lang w:eastAsia="es-MX"/>
+        </w:rPr>
+      </w:pPr>
+      <w:r>
+        <w:rPr>
+          <w:rFonts w:ascii="Calibri" w:eastAsia="Times New Roman" w:hAnsi="Calibri" w:cs="Times New Roman"/>
+          <w:color w:val="000000"/>
+          <w:sz w:val="23"/>
+          <w:szCs w:val="23"/>
+          <w:lang w:eastAsia="es-MX"/>
+        </w:rPr>
+        <w:t xml:space="preserve">Wang </w:t>
+      </w:r>
+      <w:proofErr w:type="spellStart"/>
+      <w:r>
+        <w:rPr>
+          <w:rFonts w:ascii="Calibri" w:eastAsia="Times New Roman" w:hAnsi="Calibri" w:cs="Times New Roman"/>
+          <w:color w:val="000000"/>
+          <w:sz w:val="23"/>
+          <w:szCs w:val="23"/>
+          <w:lang w:eastAsia="es-MX"/>
+        </w:rPr>
+        <w:t>Xiuquan</w:t>
+      </w:r>
+      <w:proofErr w:type="spellEnd"/>
+      <w:r>
+        <w:rPr>
+          <w:rFonts w:ascii="Calibri" w:eastAsia="Times New Roman" w:hAnsi="Calibri" w:cs="Times New Roman"/>
+          <w:color w:val="000000"/>
+          <w:sz w:val="23"/>
+          <w:szCs w:val="23"/>
+          <w:lang w:eastAsia="es-MX"/>
+        </w:rPr>
+        <w:t xml:space="preserve">; Shen </w:t>
+      </w:r>
+      <w:proofErr w:type="spellStart"/>
+      <w:r>
+        <w:rPr>
+          <w:rFonts w:ascii="Calibri" w:eastAsia="Times New Roman" w:hAnsi="Calibri" w:cs="Times New Roman"/>
+          <w:color w:val="000000"/>
+          <w:sz w:val="23"/>
+          <w:szCs w:val="23"/>
+          <w:lang w:eastAsia="es-MX"/>
+        </w:rPr>
+        <w:t>Xiaoliu</w:t>
+      </w:r>
+      <w:proofErr w:type="spellEnd"/>
+      <w:r>
+        <w:rPr>
+          <w:rFonts w:ascii="Calibri" w:eastAsia="Times New Roman" w:hAnsi="Calibri" w:cs="Times New Roman"/>
+          <w:color w:val="000000"/>
+          <w:sz w:val="23"/>
+          <w:szCs w:val="23"/>
+          <w:lang w:eastAsia="es-MX"/>
+        </w:rPr>
+        <w:t xml:space="preserve">; Chang </w:t>
+      </w:r>
+      <w:proofErr w:type="spellStart"/>
+      <w:r>
+        <w:rPr>
+          <w:rFonts w:ascii="Calibri" w:eastAsia="Times New Roman" w:hAnsi="Calibri" w:cs="Times New Roman"/>
+          <w:color w:val="000000"/>
+          <w:sz w:val="23"/>
+          <w:szCs w:val="23"/>
+          <w:lang w:eastAsia="es-MX"/>
+        </w:rPr>
+        <w:t>Xiaoming</w:t>
+      </w:r>
+      <w:proofErr w:type="spellEnd"/>
+      <w:r>
+        <w:rPr>
+          <w:rFonts w:ascii="Calibri" w:eastAsia="Times New Roman" w:hAnsi="Calibri" w:cs="Times New Roman"/>
+          <w:color w:val="000000"/>
+          <w:sz w:val="23"/>
+          <w:szCs w:val="23"/>
+          <w:lang w:eastAsia="es-MX"/>
+        </w:rPr>
+        <w:t xml:space="preserve">; Chai Ying, "Route Identification and Direction Control of Smart Car Based on CMOS Image Sensor," </w:t>
+      </w:r>
+      <w:r>
+        <w:rPr>
+          <w:rFonts w:ascii="Calibri" w:eastAsia="Times New Roman" w:hAnsi="Calibri" w:cs="Times New Roman"/>
+          <w:i/>
+          <w:iCs/>
+          <w:color w:val="000000"/>
+          <w:sz w:val="23"/>
+          <w:szCs w:val="23"/>
+          <w:lang w:eastAsia="es-MX"/>
+        </w:rPr>
+        <w:t xml:space="preserve">Computing, Communication, Control, and Management, 2008. CCCM '08. ISECS International Colloquium </w:t>
+      </w:r>
+      <w:proofErr w:type="gramStart"/>
+      <w:r>
+        <w:rPr>
+          <w:rFonts w:ascii="Calibri" w:eastAsia="Times New Roman" w:hAnsi="Calibri" w:cs="Times New Roman"/>
+          <w:i/>
+          <w:iCs/>
+          <w:color w:val="000000"/>
+          <w:sz w:val="23"/>
+          <w:szCs w:val="23"/>
+          <w:lang w:eastAsia="es-MX"/>
+        </w:rPr>
+        <w:t>on</w:t>
+      </w:r>
+      <w:r>
+        <w:rPr>
+          <w:rFonts w:ascii="Calibri" w:eastAsia="Times New Roman" w:hAnsi="Calibri" w:cs="Times New Roman"/>
+          <w:color w:val="000000"/>
+          <w:sz w:val="23"/>
+          <w:szCs w:val="23"/>
+          <w:lang w:eastAsia="es-MX"/>
+        </w:rPr>
+        <w:t xml:space="preserve"> ,</w:t>
+      </w:r>
+      <w:proofErr w:type="gramEnd"/>
+      <w:r>
+        <w:rPr>
+          <w:rFonts w:ascii="Calibri" w:eastAsia="Times New Roman" w:hAnsi="Calibri" w:cs="Times New Roman"/>
+          <w:color w:val="000000"/>
+          <w:sz w:val="23"/>
+          <w:szCs w:val="23"/>
+          <w:lang w:eastAsia="es-MX"/>
+        </w:rPr>
+        <w:t xml:space="preserve"> vol.2, no., pp.176,179, 3-4 Aug. 2008</w:t>
+      </w:r>
+    </w:p>
+    <w:p>
+      <w:pPr>
+        <w:jc w:val="both"/>
+      </w:pPr>
+      <w:r>
+        <w:rPr>
+          <w:rFonts w:ascii="Calibri" w:eastAsia="Times New Roman" w:hAnsi="Calibri" w:cs="Times New Roman"/>
+          <w:color w:val="000000"/>
+          <w:sz w:val="23"/>
+          <w:szCs w:val="23"/>
+          <w:lang w:eastAsia="es-MX"/>
+        </w:rPr>
+        <w:lastRenderedPageBreak/>
+        <w:t xml:space="preserve">Ming-Shun Wang; </w:t>
+      </w:r>
+      <w:proofErr w:type="spellStart"/>
+      <w:r>
+        <w:rPr>
+          <w:rFonts w:ascii="Calibri" w:eastAsia="Times New Roman" w:hAnsi="Calibri" w:cs="Times New Roman"/>
+          <w:color w:val="000000"/>
+          <w:sz w:val="23"/>
+          <w:szCs w:val="23"/>
+          <w:lang w:eastAsia="es-MX"/>
+        </w:rPr>
+        <w:t>Mou-Quan</w:t>
+      </w:r>
+      <w:proofErr w:type="spellEnd"/>
+      <w:r>
+        <w:rPr>
+          <w:rFonts w:ascii="Calibri" w:eastAsia="Times New Roman" w:hAnsi="Calibri" w:cs="Times New Roman"/>
+          <w:color w:val="000000"/>
+          <w:sz w:val="23"/>
+          <w:szCs w:val="23"/>
+          <w:lang w:eastAsia="es-MX"/>
+        </w:rPr>
+        <w:t xml:space="preserve"> Shen, "Intelligent car control based on switching control," </w:t>
+      </w:r>
+      <w:r>
+        <w:rPr>
+          <w:rFonts w:ascii="Calibri" w:eastAsia="Times New Roman" w:hAnsi="Calibri" w:cs="Times New Roman"/>
+          <w:i/>
+          <w:iCs/>
+          <w:color w:val="000000"/>
+          <w:sz w:val="23"/>
+          <w:szCs w:val="23"/>
+          <w:lang w:eastAsia="es-MX"/>
+        </w:rPr>
+        <w:t xml:space="preserve">Control and Decision Conference, 2008. </w:t>
+      </w:r>
+      <w:r>
+        <w:rPr>
+          <w:rFonts w:ascii="Calibri" w:eastAsia="Times New Roman" w:hAnsi="Calibri" w:cs="Times New Roman"/>
+          <w:i/>
+          <w:iCs/>
+          <w:color w:val="000000"/>
+          <w:sz w:val="23"/>
+          <w:szCs w:val="23"/>
+          <w:lang w:val="es-MX" w:eastAsia="es-MX"/>
+        </w:rPr>
+        <w:t xml:space="preserve">CCDC 2008. </w:t>
+      </w:r>
+      <w:proofErr w:type="spellStart"/>
+      <w:proofErr w:type="gramStart"/>
+      <w:r>
+        <w:rPr>
+          <w:rFonts w:ascii="Calibri" w:eastAsia="Times New Roman" w:hAnsi="Calibri" w:cs="Times New Roman"/>
+          <w:i/>
+          <w:iCs/>
+          <w:color w:val="000000"/>
+          <w:sz w:val="23"/>
+          <w:szCs w:val="23"/>
+          <w:lang w:val="es-MX" w:eastAsia="es-MX"/>
+        </w:rPr>
+        <w:t>Chinese</w:t>
+      </w:r>
+      <w:proofErr w:type="spellEnd"/>
+      <w:r>
+        <w:rPr>
+          <w:rFonts w:ascii="Calibri" w:eastAsia="Times New Roman" w:hAnsi="Calibri" w:cs="Times New Roman"/>
+          <w:color w:val="000000"/>
+          <w:sz w:val="23"/>
+          <w:szCs w:val="23"/>
+          <w:lang w:val="es-MX" w:eastAsia="es-MX"/>
+        </w:rPr>
+        <w:t xml:space="preserve"> ,</w:t>
+      </w:r>
+      <w:proofErr w:type="gramEnd"/>
+      <w:r>
+        <w:rPr>
+          <w:rFonts w:ascii="Calibri" w:eastAsia="Times New Roman" w:hAnsi="Calibri" w:cs="Times New Roman"/>
+          <w:color w:val="000000"/>
+          <w:sz w:val="23"/>
+          <w:szCs w:val="23"/>
+          <w:lang w:val="es-MX" w:eastAsia="es-MX"/>
+        </w:rPr>
+        <w:t xml:space="preserve"> vol., no., pp.3196,3199, 2-4 </w:t>
+      </w:r>
+      <w:proofErr w:type="spellStart"/>
+      <w:r>
+        <w:rPr>
+          <w:rFonts w:ascii="Calibri" w:eastAsia="Times New Roman" w:hAnsi="Calibri" w:cs="Times New Roman"/>
+          <w:color w:val="000000"/>
+          <w:sz w:val="23"/>
+          <w:szCs w:val="23"/>
+          <w:lang w:val="es-MX" w:eastAsia="es-MX"/>
+        </w:rPr>
+        <w:t>July</w:t>
+      </w:r>
+      <w:proofErr w:type="spellEnd"/>
+      <w:r>
+        <w:rPr>
+          <w:rFonts w:ascii="Calibri" w:eastAsia="Times New Roman" w:hAnsi="Calibri" w:cs="Times New Roman"/>
+          <w:color w:val="000000"/>
+          <w:sz w:val="23"/>
+          <w:szCs w:val="23"/>
+          <w:lang w:val="es-MX" w:eastAsia="es-MX"/>
+        </w:rPr>
+        <w:t xml:space="preserve"> 2008</w:t>
+      </w:r>
     </w:p>
     <w:sectPr>
       <w:pgSz w:w="12240" w:h="15840"/>
@@ -7557,6 +9381,155 @@
     </w:lvl>
   </w:abstractNum>
   <w:abstractNum w:abstractNumId="2">
+    <w:nsid w:val="025E7B2E"/>
+    <w:multiLevelType w:val="multilevel"/>
+    <w:tmpl w:val="D14CC6E2"/>
+    <w:lvl w:ilvl="0">
+      <w:start w:val="1"/>
+      <w:numFmt w:val="bullet"/>
+      <w:lvlText w:val=""/>
+      <w:lvlJc w:val="left"/>
+      <w:pPr>
+        <w:tabs>
+          <w:tab w:val="num" w:pos="720"/>
+        </w:tabs>
+        <w:ind w:left="720" w:hanging="360"/>
+      </w:pPr>
+      <w:rPr>
+        <w:rFonts w:ascii="Symbol" w:hAnsi="Symbol" w:hint="default"/>
+        <w:sz w:val="20"/>
+      </w:rPr>
+    </w:lvl>
+    <w:lvl w:ilvl="1">
+      <w:start w:val="1"/>
+      <w:numFmt w:val="bullet"/>
+      <w:lvlText w:val="o"/>
+      <w:lvlJc w:val="left"/>
+      <w:pPr>
+        <w:tabs>
+          <w:tab w:val="num" w:pos="1440"/>
+        </w:tabs>
+        <w:ind w:left="1440" w:hanging="360"/>
+      </w:pPr>
+      <w:rPr>
+        <w:rFonts w:ascii="Courier New" w:hAnsi="Courier New" w:hint="default"/>
+        <w:sz w:val="20"/>
+      </w:rPr>
+    </w:lvl>
+    <w:lvl w:ilvl="2" w:tentative="1">
+      <w:start w:val="1"/>
+      <w:numFmt w:val="bullet"/>
+      <w:lvlText w:val=""/>
+      <w:lvlJc w:val="left"/>
+      <w:pPr>
+        <w:tabs>
+          <w:tab w:val="num" w:pos="2160"/>
+        </w:tabs>
+        <w:ind w:left="2160" w:hanging="360"/>
+      </w:pPr>
+      <w:rPr>
+        <w:rFonts w:ascii="Wingdings" w:hAnsi="Wingdings" w:hint="default"/>
+        <w:sz w:val="20"/>
+      </w:rPr>
+    </w:lvl>
+    <w:lvl w:ilvl="3" w:tentative="1">
+      <w:start w:val="1"/>
+      <w:numFmt w:val="bullet"/>
+      <w:lvlText w:val=""/>
+      <w:lvlJc w:val="left"/>
+      <w:pPr>
+        <w:tabs>
+          <w:tab w:val="num" w:pos="2880"/>
+        </w:tabs>
+        <w:ind w:left="2880" w:hanging="360"/>
+      </w:pPr>
+      <w:rPr>
+        <w:rFonts w:ascii="Wingdings" w:hAnsi="Wingdings" w:hint="default"/>
+        <w:sz w:val="20"/>
+      </w:rPr>
+    </w:lvl>
+    <w:lvl w:ilvl="4" w:tentative="1">
+      <w:start w:val="1"/>
+      <w:numFmt w:val="bullet"/>
+      <w:lvlText w:val=""/>
+      <w:lvlJc w:val="left"/>
+      <w:pPr>
+        <w:tabs>
+          <w:tab w:val="num" w:pos="3600"/>
+        </w:tabs>
+        <w:ind w:left="3600" w:hanging="360"/>
+      </w:pPr>
+      <w:rPr>
+        <w:rFonts w:ascii="Wingdings" w:hAnsi="Wingdings" w:hint="default"/>
+        <w:sz w:val="20"/>
+      </w:rPr>
+    </w:lvl>
+    <w:lvl w:ilvl="5" w:tentative="1">
+      <w:start w:val="1"/>
+      <w:numFmt w:val="bullet"/>
+      <w:lvlText w:val=""/>
+      <w:lvlJc w:val="left"/>
+      <w:pPr>
+        <w:tabs>
+          <w:tab w:val="num" w:pos="4320"/>
+        </w:tabs>
+        <w:ind w:left="4320" w:hanging="360"/>
+      </w:pPr>
+      <w:rPr>
+        <w:rFonts w:ascii="Wingdings" w:hAnsi="Wingdings" w:hint="default"/>
+        <w:sz w:val="20"/>
+      </w:rPr>
+    </w:lvl>
+    <w:lvl w:ilvl="6" w:tentative="1">
+      <w:start w:val="1"/>
+      <w:numFmt w:val="bullet"/>
+      <w:lvlText w:val=""/>
+      <w:lvlJc w:val="left"/>
+      <w:pPr>
+        <w:tabs>
+          <w:tab w:val="num" w:pos="5040"/>
+        </w:tabs>
+        <w:ind w:left="5040" w:hanging="360"/>
+      </w:pPr>
+      <w:rPr>
+        <w:rFonts w:ascii="Wingdings" w:hAnsi="Wingdings" w:hint="default"/>
+        <w:sz w:val="20"/>
+      </w:rPr>
+    </w:lvl>
+    <w:lvl w:ilvl="7" w:tentative="1">
+      <w:start w:val="1"/>
+      <w:numFmt w:val="bullet"/>
+      <w:lvlText w:val=""/>
+      <w:lvlJc w:val="left"/>
+      <w:pPr>
+        <w:tabs>
+          <w:tab w:val="num" w:pos="5760"/>
+        </w:tabs>
+        <w:ind w:left="5760" w:hanging="360"/>
+      </w:pPr>
+      <w:rPr>
+        <w:rFonts w:ascii="Wingdings" w:hAnsi="Wingdings" w:hint="default"/>
+        <w:sz w:val="20"/>
+      </w:rPr>
+    </w:lvl>
+    <w:lvl w:ilvl="8" w:tentative="1">
+      <w:start w:val="1"/>
+      <w:numFmt w:val="bullet"/>
+      <w:lvlText w:val=""/>
+      <w:lvlJc w:val="left"/>
+      <w:pPr>
+        <w:tabs>
+          <w:tab w:val="num" w:pos="6480"/>
+        </w:tabs>
+        <w:ind w:left="6480" w:hanging="360"/>
+      </w:pPr>
+      <w:rPr>
+        <w:rFonts w:ascii="Wingdings" w:hAnsi="Wingdings" w:hint="default"/>
+        <w:sz w:val="20"/>
+      </w:rPr>
+    </w:lvl>
+  </w:abstractNum>
+  <w:abstractNum w:abstractNumId="3">
     <w:nsid w:val="081E1FF2"/>
     <w:multiLevelType w:val="hybridMultilevel"/>
     <w:tmpl w:val="7E52AFDA"/>
@@ -7670,7 +9643,752 @@
       </w:rPr>
     </w:lvl>
   </w:abstractNum>
-  <w:abstractNum w:abstractNumId="3">
+  <w:abstractNum w:abstractNumId="4">
+    <w:nsid w:val="0F4C1BE9"/>
+    <w:multiLevelType w:val="multilevel"/>
+    <w:tmpl w:val="FB0A5A8C"/>
+    <w:lvl w:ilvl="0">
+      <w:start w:val="1"/>
+      <w:numFmt w:val="bullet"/>
+      <w:lvlText w:val=""/>
+      <w:lvlJc w:val="left"/>
+      <w:pPr>
+        <w:tabs>
+          <w:tab w:val="num" w:pos="720"/>
+        </w:tabs>
+        <w:ind w:left="720" w:hanging="360"/>
+      </w:pPr>
+      <w:rPr>
+        <w:rFonts w:ascii="Symbol" w:hAnsi="Symbol" w:hint="default"/>
+        <w:sz w:val="20"/>
+      </w:rPr>
+    </w:lvl>
+    <w:lvl w:ilvl="1" w:tentative="1">
+      <w:start w:val="1"/>
+      <w:numFmt w:val="bullet"/>
+      <w:lvlText w:val="o"/>
+      <w:lvlJc w:val="left"/>
+      <w:pPr>
+        <w:tabs>
+          <w:tab w:val="num" w:pos="1440"/>
+        </w:tabs>
+        <w:ind w:left="1440" w:hanging="360"/>
+      </w:pPr>
+      <w:rPr>
+        <w:rFonts w:ascii="Courier New" w:hAnsi="Courier New" w:hint="default"/>
+        <w:sz w:val="20"/>
+      </w:rPr>
+    </w:lvl>
+    <w:lvl w:ilvl="2" w:tentative="1">
+      <w:start w:val="1"/>
+      <w:numFmt w:val="bullet"/>
+      <w:lvlText w:val=""/>
+      <w:lvlJc w:val="left"/>
+      <w:pPr>
+        <w:tabs>
+          <w:tab w:val="num" w:pos="2160"/>
+        </w:tabs>
+        <w:ind w:left="2160" w:hanging="360"/>
+      </w:pPr>
+      <w:rPr>
+        <w:rFonts w:ascii="Wingdings" w:hAnsi="Wingdings" w:hint="default"/>
+        <w:sz w:val="20"/>
+      </w:rPr>
+    </w:lvl>
+    <w:lvl w:ilvl="3" w:tentative="1">
+      <w:start w:val="1"/>
+      <w:numFmt w:val="bullet"/>
+      <w:lvlText w:val=""/>
+      <w:lvlJc w:val="left"/>
+      <w:pPr>
+        <w:tabs>
+          <w:tab w:val="num" w:pos="2880"/>
+        </w:tabs>
+        <w:ind w:left="2880" w:hanging="360"/>
+      </w:pPr>
+      <w:rPr>
+        <w:rFonts w:ascii="Wingdings" w:hAnsi="Wingdings" w:hint="default"/>
+        <w:sz w:val="20"/>
+      </w:rPr>
+    </w:lvl>
+    <w:lvl w:ilvl="4" w:tentative="1">
+      <w:start w:val="1"/>
+      <w:numFmt w:val="bullet"/>
+      <w:lvlText w:val=""/>
+      <w:lvlJc w:val="left"/>
+      <w:pPr>
+        <w:tabs>
+          <w:tab w:val="num" w:pos="3600"/>
+        </w:tabs>
+        <w:ind w:left="3600" w:hanging="360"/>
+      </w:pPr>
+      <w:rPr>
+        <w:rFonts w:ascii="Wingdings" w:hAnsi="Wingdings" w:hint="default"/>
+        <w:sz w:val="20"/>
+      </w:rPr>
+    </w:lvl>
+    <w:lvl w:ilvl="5" w:tentative="1">
+      <w:start w:val="1"/>
+      <w:numFmt w:val="bullet"/>
+      <w:lvlText w:val=""/>
+      <w:lvlJc w:val="left"/>
+      <w:pPr>
+        <w:tabs>
+          <w:tab w:val="num" w:pos="4320"/>
+        </w:tabs>
+        <w:ind w:left="4320" w:hanging="360"/>
+      </w:pPr>
+      <w:rPr>
+        <w:rFonts w:ascii="Wingdings" w:hAnsi="Wingdings" w:hint="default"/>
+        <w:sz w:val="20"/>
+      </w:rPr>
+    </w:lvl>
+    <w:lvl w:ilvl="6" w:tentative="1">
+      <w:start w:val="1"/>
+      <w:numFmt w:val="bullet"/>
+      <w:lvlText w:val=""/>
+      <w:lvlJc w:val="left"/>
+      <w:pPr>
+        <w:tabs>
+          <w:tab w:val="num" w:pos="5040"/>
+        </w:tabs>
+        <w:ind w:left="5040" w:hanging="360"/>
+      </w:pPr>
+      <w:rPr>
+        <w:rFonts w:ascii="Wingdings" w:hAnsi="Wingdings" w:hint="default"/>
+        <w:sz w:val="20"/>
+      </w:rPr>
+    </w:lvl>
+    <w:lvl w:ilvl="7" w:tentative="1">
+      <w:start w:val="1"/>
+      <w:numFmt w:val="bullet"/>
+      <w:lvlText w:val=""/>
+      <w:lvlJc w:val="left"/>
+      <w:pPr>
+        <w:tabs>
+          <w:tab w:val="num" w:pos="5760"/>
+        </w:tabs>
+        <w:ind w:left="5760" w:hanging="360"/>
+      </w:pPr>
+      <w:rPr>
+        <w:rFonts w:ascii="Wingdings" w:hAnsi="Wingdings" w:hint="default"/>
+        <w:sz w:val="20"/>
+      </w:rPr>
+    </w:lvl>
+    <w:lvl w:ilvl="8" w:tentative="1">
+      <w:start w:val="1"/>
+      <w:numFmt w:val="bullet"/>
+      <w:lvlText w:val=""/>
+      <w:lvlJc w:val="left"/>
+      <w:pPr>
+        <w:tabs>
+          <w:tab w:val="num" w:pos="6480"/>
+        </w:tabs>
+        <w:ind w:left="6480" w:hanging="360"/>
+      </w:pPr>
+      <w:rPr>
+        <w:rFonts w:ascii="Wingdings" w:hAnsi="Wingdings" w:hint="default"/>
+        <w:sz w:val="20"/>
+      </w:rPr>
+    </w:lvl>
+  </w:abstractNum>
+  <w:abstractNum w:abstractNumId="5">
+    <w:nsid w:val="11872ADB"/>
+    <w:multiLevelType w:val="multilevel"/>
+    <w:tmpl w:val="97645BE6"/>
+    <w:lvl w:ilvl="0">
+      <w:start w:val="1"/>
+      <w:numFmt w:val="bullet"/>
+      <w:lvlText w:val=""/>
+      <w:lvlJc w:val="left"/>
+      <w:pPr>
+        <w:tabs>
+          <w:tab w:val="num" w:pos="720"/>
+        </w:tabs>
+        <w:ind w:left="720" w:hanging="360"/>
+      </w:pPr>
+      <w:rPr>
+        <w:rFonts w:ascii="Symbol" w:hAnsi="Symbol" w:hint="default"/>
+        <w:sz w:val="20"/>
+      </w:rPr>
+    </w:lvl>
+    <w:lvl w:ilvl="1">
+      <w:start w:val="1"/>
+      <w:numFmt w:val="bullet"/>
+      <w:lvlText w:val="o"/>
+      <w:lvlJc w:val="left"/>
+      <w:pPr>
+        <w:tabs>
+          <w:tab w:val="num" w:pos="1440"/>
+        </w:tabs>
+        <w:ind w:left="1440" w:hanging="360"/>
+      </w:pPr>
+      <w:rPr>
+        <w:rFonts w:ascii="Courier New" w:hAnsi="Courier New" w:hint="default"/>
+        <w:sz w:val="20"/>
+      </w:rPr>
+    </w:lvl>
+    <w:lvl w:ilvl="2" w:tentative="1">
+      <w:start w:val="1"/>
+      <w:numFmt w:val="bullet"/>
+      <w:lvlText w:val=""/>
+      <w:lvlJc w:val="left"/>
+      <w:pPr>
+        <w:tabs>
+          <w:tab w:val="num" w:pos="2160"/>
+        </w:tabs>
+        <w:ind w:left="2160" w:hanging="360"/>
+      </w:pPr>
+      <w:rPr>
+        <w:rFonts w:ascii="Wingdings" w:hAnsi="Wingdings" w:hint="default"/>
+        <w:sz w:val="20"/>
+      </w:rPr>
+    </w:lvl>
+    <w:lvl w:ilvl="3" w:tentative="1">
+      <w:start w:val="1"/>
+      <w:numFmt w:val="bullet"/>
+      <w:lvlText w:val=""/>
+      <w:lvlJc w:val="left"/>
+      <w:pPr>
+        <w:tabs>
+          <w:tab w:val="num" w:pos="2880"/>
+        </w:tabs>
+        <w:ind w:left="2880" w:hanging="360"/>
+      </w:pPr>
+      <w:rPr>
+        <w:rFonts w:ascii="Wingdings" w:hAnsi="Wingdings" w:hint="default"/>
+        <w:sz w:val="20"/>
+      </w:rPr>
+    </w:lvl>
+    <w:lvl w:ilvl="4" w:tentative="1">
+      <w:start w:val="1"/>
+      <w:numFmt w:val="bullet"/>
+      <w:lvlText w:val=""/>
+      <w:lvlJc w:val="left"/>
+      <w:pPr>
+        <w:tabs>
+          <w:tab w:val="num" w:pos="3600"/>
+        </w:tabs>
+        <w:ind w:left="3600" w:hanging="360"/>
+      </w:pPr>
+      <w:rPr>
+        <w:rFonts w:ascii="Wingdings" w:hAnsi="Wingdings" w:hint="default"/>
+        <w:sz w:val="20"/>
+      </w:rPr>
+    </w:lvl>
+    <w:lvl w:ilvl="5" w:tentative="1">
+      <w:start w:val="1"/>
+      <w:numFmt w:val="bullet"/>
+      <w:lvlText w:val=""/>
+      <w:lvlJc w:val="left"/>
+      <w:pPr>
+        <w:tabs>
+          <w:tab w:val="num" w:pos="4320"/>
+        </w:tabs>
+        <w:ind w:left="4320" w:hanging="360"/>
+      </w:pPr>
+      <w:rPr>
+        <w:rFonts w:ascii="Wingdings" w:hAnsi="Wingdings" w:hint="default"/>
+        <w:sz w:val="20"/>
+      </w:rPr>
+    </w:lvl>
+    <w:lvl w:ilvl="6" w:tentative="1">
+      <w:start w:val="1"/>
+      <w:numFmt w:val="bullet"/>
+      <w:lvlText w:val=""/>
+      <w:lvlJc w:val="left"/>
+      <w:pPr>
+        <w:tabs>
+          <w:tab w:val="num" w:pos="5040"/>
+        </w:tabs>
+        <w:ind w:left="5040" w:hanging="360"/>
+      </w:pPr>
+      <w:rPr>
+        <w:rFonts w:ascii="Wingdings" w:hAnsi="Wingdings" w:hint="default"/>
+        <w:sz w:val="20"/>
+      </w:rPr>
+    </w:lvl>
+    <w:lvl w:ilvl="7" w:tentative="1">
+      <w:start w:val="1"/>
+      <w:numFmt w:val="bullet"/>
+      <w:lvlText w:val=""/>
+      <w:lvlJc w:val="left"/>
+      <w:pPr>
+        <w:tabs>
+          <w:tab w:val="num" w:pos="5760"/>
+        </w:tabs>
+        <w:ind w:left="5760" w:hanging="360"/>
+      </w:pPr>
+      <w:rPr>
+        <w:rFonts w:ascii="Wingdings" w:hAnsi="Wingdings" w:hint="default"/>
+        <w:sz w:val="20"/>
+      </w:rPr>
+    </w:lvl>
+    <w:lvl w:ilvl="8" w:tentative="1">
+      <w:start w:val="1"/>
+      <w:numFmt w:val="bullet"/>
+      <w:lvlText w:val=""/>
+      <w:lvlJc w:val="left"/>
+      <w:pPr>
+        <w:tabs>
+          <w:tab w:val="num" w:pos="6480"/>
+        </w:tabs>
+        <w:ind w:left="6480" w:hanging="360"/>
+      </w:pPr>
+      <w:rPr>
+        <w:rFonts w:ascii="Wingdings" w:hAnsi="Wingdings" w:hint="default"/>
+        <w:sz w:val="20"/>
+      </w:rPr>
+    </w:lvl>
+  </w:abstractNum>
+  <w:abstractNum w:abstractNumId="6">
+    <w:nsid w:val="1E9C7472"/>
+    <w:multiLevelType w:val="multilevel"/>
+    <w:tmpl w:val="0DD4E5C8"/>
+    <w:lvl w:ilvl="0">
+      <w:start w:val="1"/>
+      <w:numFmt w:val="bullet"/>
+      <w:lvlText w:val=""/>
+      <w:lvlJc w:val="left"/>
+      <w:pPr>
+        <w:tabs>
+          <w:tab w:val="num" w:pos="720"/>
+        </w:tabs>
+        <w:ind w:left="720" w:hanging="360"/>
+      </w:pPr>
+      <w:rPr>
+        <w:rFonts w:ascii="Symbol" w:hAnsi="Symbol" w:hint="default"/>
+        <w:sz w:val="20"/>
+      </w:rPr>
+    </w:lvl>
+    <w:lvl w:ilvl="1" w:tentative="1">
+      <w:start w:val="1"/>
+      <w:numFmt w:val="bullet"/>
+      <w:lvlText w:val="o"/>
+      <w:lvlJc w:val="left"/>
+      <w:pPr>
+        <w:tabs>
+          <w:tab w:val="num" w:pos="1440"/>
+        </w:tabs>
+        <w:ind w:left="1440" w:hanging="360"/>
+      </w:pPr>
+      <w:rPr>
+        <w:rFonts w:ascii="Courier New" w:hAnsi="Courier New" w:hint="default"/>
+        <w:sz w:val="20"/>
+      </w:rPr>
+    </w:lvl>
+    <w:lvl w:ilvl="2" w:tentative="1">
+      <w:start w:val="1"/>
+      <w:numFmt w:val="bullet"/>
+      <w:lvlText w:val=""/>
+      <w:lvlJc w:val="left"/>
+      <w:pPr>
+        <w:tabs>
+          <w:tab w:val="num" w:pos="2160"/>
+        </w:tabs>
+        <w:ind w:left="2160" w:hanging="360"/>
+      </w:pPr>
+      <w:rPr>
+        <w:rFonts w:ascii="Wingdings" w:hAnsi="Wingdings" w:hint="default"/>
+        <w:sz w:val="20"/>
+      </w:rPr>
+    </w:lvl>
+    <w:lvl w:ilvl="3" w:tentative="1">
+      <w:start w:val="1"/>
+      <w:numFmt w:val="bullet"/>
+      <w:lvlText w:val=""/>
+      <w:lvlJc w:val="left"/>
+      <w:pPr>
+        <w:tabs>
+          <w:tab w:val="num" w:pos="2880"/>
+        </w:tabs>
+        <w:ind w:left="2880" w:hanging="360"/>
+      </w:pPr>
+      <w:rPr>
+        <w:rFonts w:ascii="Wingdings" w:hAnsi="Wingdings" w:hint="default"/>
+        <w:sz w:val="20"/>
+      </w:rPr>
+    </w:lvl>
+    <w:lvl w:ilvl="4" w:tentative="1">
+      <w:start w:val="1"/>
+      <w:numFmt w:val="bullet"/>
+      <w:lvlText w:val=""/>
+      <w:lvlJc w:val="left"/>
+      <w:pPr>
+        <w:tabs>
+          <w:tab w:val="num" w:pos="3600"/>
+        </w:tabs>
+        <w:ind w:left="3600" w:hanging="360"/>
+      </w:pPr>
+      <w:rPr>
+        <w:rFonts w:ascii="Wingdings" w:hAnsi="Wingdings" w:hint="default"/>
+        <w:sz w:val="20"/>
+      </w:rPr>
+    </w:lvl>
+    <w:lvl w:ilvl="5" w:tentative="1">
+      <w:start w:val="1"/>
+      <w:numFmt w:val="bullet"/>
+      <w:lvlText w:val=""/>
+      <w:lvlJc w:val="left"/>
+      <w:pPr>
+        <w:tabs>
+          <w:tab w:val="num" w:pos="4320"/>
+        </w:tabs>
+        <w:ind w:left="4320" w:hanging="360"/>
+      </w:pPr>
+      <w:rPr>
+        <w:rFonts w:ascii="Wingdings" w:hAnsi="Wingdings" w:hint="default"/>
+        <w:sz w:val="20"/>
+      </w:rPr>
+    </w:lvl>
+    <w:lvl w:ilvl="6" w:tentative="1">
+      <w:start w:val="1"/>
+      <w:numFmt w:val="bullet"/>
+      <w:lvlText w:val=""/>
+      <w:lvlJc w:val="left"/>
+      <w:pPr>
+        <w:tabs>
+          <w:tab w:val="num" w:pos="5040"/>
+        </w:tabs>
+        <w:ind w:left="5040" w:hanging="360"/>
+      </w:pPr>
+      <w:rPr>
+        <w:rFonts w:ascii="Wingdings" w:hAnsi="Wingdings" w:hint="default"/>
+        <w:sz w:val="20"/>
+      </w:rPr>
+    </w:lvl>
+    <w:lvl w:ilvl="7" w:tentative="1">
+      <w:start w:val="1"/>
+      <w:numFmt w:val="bullet"/>
+      <w:lvlText w:val=""/>
+      <w:lvlJc w:val="left"/>
+      <w:pPr>
+        <w:tabs>
+          <w:tab w:val="num" w:pos="5760"/>
+        </w:tabs>
+        <w:ind w:left="5760" w:hanging="360"/>
+      </w:pPr>
+      <w:rPr>
+        <w:rFonts w:ascii="Wingdings" w:hAnsi="Wingdings" w:hint="default"/>
+        <w:sz w:val="20"/>
+      </w:rPr>
+    </w:lvl>
+    <w:lvl w:ilvl="8" w:tentative="1">
+      <w:start w:val="1"/>
+      <w:numFmt w:val="bullet"/>
+      <w:lvlText w:val=""/>
+      <w:lvlJc w:val="left"/>
+      <w:pPr>
+        <w:tabs>
+          <w:tab w:val="num" w:pos="6480"/>
+        </w:tabs>
+        <w:ind w:left="6480" w:hanging="360"/>
+      </w:pPr>
+      <w:rPr>
+        <w:rFonts w:ascii="Wingdings" w:hAnsi="Wingdings" w:hint="default"/>
+        <w:sz w:val="20"/>
+      </w:rPr>
+    </w:lvl>
+  </w:abstractNum>
+  <w:abstractNum w:abstractNumId="7">
+    <w:nsid w:val="1EB947B6"/>
+    <w:multiLevelType w:val="multilevel"/>
+    <w:tmpl w:val="A45CCDFE"/>
+    <w:lvl w:ilvl="0">
+      <w:start w:val="1"/>
+      <w:numFmt w:val="bullet"/>
+      <w:lvlText w:val=""/>
+      <w:lvlJc w:val="left"/>
+      <w:pPr>
+        <w:tabs>
+          <w:tab w:val="num" w:pos="720"/>
+        </w:tabs>
+        <w:ind w:left="720" w:hanging="360"/>
+      </w:pPr>
+      <w:rPr>
+        <w:rFonts w:ascii="Symbol" w:hAnsi="Symbol" w:hint="default"/>
+        <w:sz w:val="20"/>
+      </w:rPr>
+    </w:lvl>
+    <w:lvl w:ilvl="1">
+      <w:start w:val="1"/>
+      <w:numFmt w:val="bullet"/>
+      <w:lvlText w:val="o"/>
+      <w:lvlJc w:val="left"/>
+      <w:pPr>
+        <w:tabs>
+          <w:tab w:val="num" w:pos="1440"/>
+        </w:tabs>
+        <w:ind w:left="1440" w:hanging="360"/>
+      </w:pPr>
+      <w:rPr>
+        <w:rFonts w:ascii="Courier New" w:hAnsi="Courier New" w:hint="default"/>
+        <w:sz w:val="20"/>
+      </w:rPr>
+    </w:lvl>
+    <w:lvl w:ilvl="2" w:tentative="1">
+      <w:start w:val="1"/>
+      <w:numFmt w:val="bullet"/>
+      <w:lvlText w:val=""/>
+      <w:lvlJc w:val="left"/>
+      <w:pPr>
+        <w:tabs>
+          <w:tab w:val="num" w:pos="2160"/>
+        </w:tabs>
+        <w:ind w:left="2160" w:hanging="360"/>
+      </w:pPr>
+      <w:rPr>
+        <w:rFonts w:ascii="Wingdings" w:hAnsi="Wingdings" w:hint="default"/>
+        <w:sz w:val="20"/>
+      </w:rPr>
+    </w:lvl>
+    <w:lvl w:ilvl="3" w:tentative="1">
+      <w:start w:val="1"/>
+      <w:numFmt w:val="bullet"/>
+      <w:lvlText w:val=""/>
+      <w:lvlJc w:val="left"/>
+      <w:pPr>
+        <w:tabs>
+          <w:tab w:val="num" w:pos="2880"/>
+        </w:tabs>
+        <w:ind w:left="2880" w:hanging="360"/>
+      </w:pPr>
+      <w:rPr>
+        <w:rFonts w:ascii="Wingdings" w:hAnsi="Wingdings" w:hint="default"/>
+        <w:sz w:val="20"/>
+      </w:rPr>
+    </w:lvl>
+    <w:lvl w:ilvl="4" w:tentative="1">
+      <w:start w:val="1"/>
+      <w:numFmt w:val="bullet"/>
+      <w:lvlText w:val=""/>
+      <w:lvlJc w:val="left"/>
+      <w:pPr>
+        <w:tabs>
+          <w:tab w:val="num" w:pos="3600"/>
+        </w:tabs>
+        <w:ind w:left="3600" w:hanging="360"/>
+      </w:pPr>
+      <w:rPr>
+        <w:rFonts w:ascii="Wingdings" w:hAnsi="Wingdings" w:hint="default"/>
+        <w:sz w:val="20"/>
+      </w:rPr>
+    </w:lvl>
+    <w:lvl w:ilvl="5" w:tentative="1">
+      <w:start w:val="1"/>
+      <w:numFmt w:val="bullet"/>
+      <w:lvlText w:val=""/>
+      <w:lvlJc w:val="left"/>
+      <w:pPr>
+        <w:tabs>
+          <w:tab w:val="num" w:pos="4320"/>
+        </w:tabs>
+        <w:ind w:left="4320" w:hanging="360"/>
+      </w:pPr>
+      <w:rPr>
+        <w:rFonts w:ascii="Wingdings" w:hAnsi="Wingdings" w:hint="default"/>
+        <w:sz w:val="20"/>
+      </w:rPr>
+    </w:lvl>
+    <w:lvl w:ilvl="6" w:tentative="1">
+      <w:start w:val="1"/>
+      <w:numFmt w:val="bullet"/>
+      <w:lvlText w:val=""/>
+      <w:lvlJc w:val="left"/>
+      <w:pPr>
+        <w:tabs>
+          <w:tab w:val="num" w:pos="5040"/>
+        </w:tabs>
+        <w:ind w:left="5040" w:hanging="360"/>
+      </w:pPr>
+      <w:rPr>
+        <w:rFonts w:ascii="Wingdings" w:hAnsi="Wingdings" w:hint="default"/>
+        <w:sz w:val="20"/>
+      </w:rPr>
+    </w:lvl>
+    <w:lvl w:ilvl="7" w:tentative="1">
+      <w:start w:val="1"/>
+      <w:numFmt w:val="bullet"/>
+      <w:lvlText w:val=""/>
+      <w:lvlJc w:val="left"/>
+      <w:pPr>
+        <w:tabs>
+          <w:tab w:val="num" w:pos="5760"/>
+        </w:tabs>
+        <w:ind w:left="5760" w:hanging="360"/>
+      </w:pPr>
+      <w:rPr>
+        <w:rFonts w:ascii="Wingdings" w:hAnsi="Wingdings" w:hint="default"/>
+        <w:sz w:val="20"/>
+      </w:rPr>
+    </w:lvl>
+    <w:lvl w:ilvl="8" w:tentative="1">
+      <w:start w:val="1"/>
+      <w:numFmt w:val="bullet"/>
+      <w:lvlText w:val=""/>
+      <w:lvlJc w:val="left"/>
+      <w:pPr>
+        <w:tabs>
+          <w:tab w:val="num" w:pos="6480"/>
+        </w:tabs>
+        <w:ind w:left="6480" w:hanging="360"/>
+      </w:pPr>
+      <w:rPr>
+        <w:rFonts w:ascii="Wingdings" w:hAnsi="Wingdings" w:hint="default"/>
+        <w:sz w:val="20"/>
+      </w:rPr>
+    </w:lvl>
+  </w:abstractNum>
+  <w:abstractNum w:abstractNumId="8">
+    <w:nsid w:val="20E24766"/>
+    <w:multiLevelType w:val="multilevel"/>
+    <w:tmpl w:val="91A27864"/>
+    <w:lvl w:ilvl="0">
+      <w:start w:val="1"/>
+      <w:numFmt w:val="bullet"/>
+      <w:lvlText w:val=""/>
+      <w:lvlJc w:val="left"/>
+      <w:pPr>
+        <w:tabs>
+          <w:tab w:val="num" w:pos="720"/>
+        </w:tabs>
+        <w:ind w:left="720" w:hanging="360"/>
+      </w:pPr>
+      <w:rPr>
+        <w:rFonts w:ascii="Symbol" w:hAnsi="Symbol" w:hint="default"/>
+        <w:sz w:val="20"/>
+      </w:rPr>
+    </w:lvl>
+    <w:lvl w:ilvl="1">
+      <w:start w:val="1"/>
+      <w:numFmt w:val="bullet"/>
+      <w:lvlText w:val="o"/>
+      <w:lvlJc w:val="left"/>
+      <w:pPr>
+        <w:tabs>
+          <w:tab w:val="num" w:pos="1440"/>
+        </w:tabs>
+        <w:ind w:left="1440" w:hanging="360"/>
+      </w:pPr>
+      <w:rPr>
+        <w:rFonts w:ascii="Courier New" w:hAnsi="Courier New" w:hint="default"/>
+        <w:sz w:val="20"/>
+      </w:rPr>
+    </w:lvl>
+    <w:lvl w:ilvl="2" w:tentative="1">
+      <w:start w:val="1"/>
+      <w:numFmt w:val="bullet"/>
+      <w:lvlText w:val=""/>
+      <w:lvlJc w:val="left"/>
+      <w:pPr>
+        <w:tabs>
+          <w:tab w:val="num" w:pos="2160"/>
+        </w:tabs>
+        <w:ind w:left="2160" w:hanging="360"/>
+      </w:pPr>
+      <w:rPr>
+        <w:rFonts w:ascii="Wingdings" w:hAnsi="Wingdings" w:hint="default"/>
+        <w:sz w:val="20"/>
+      </w:rPr>
+    </w:lvl>
+    <w:lvl w:ilvl="3" w:tentative="1">
+      <w:start w:val="1"/>
+      <w:numFmt w:val="bullet"/>
+      <w:lvlText w:val=""/>
+      <w:lvlJc w:val="left"/>
+      <w:pPr>
+        <w:tabs>
+          <w:tab w:val="num" w:pos="2880"/>
+        </w:tabs>
+        <w:ind w:left="2880" w:hanging="360"/>
+      </w:pPr>
+      <w:rPr>
+        <w:rFonts w:ascii="Wingdings" w:hAnsi="Wingdings" w:hint="default"/>
+        <w:sz w:val="20"/>
+      </w:rPr>
+    </w:lvl>
+    <w:lvl w:ilvl="4" w:tentative="1">
+      <w:start w:val="1"/>
+      <w:numFmt w:val="bullet"/>
+      <w:lvlText w:val=""/>
+      <w:lvlJc w:val="left"/>
+      <w:pPr>
+        <w:tabs>
+          <w:tab w:val="num" w:pos="3600"/>
+        </w:tabs>
+        <w:ind w:left="3600" w:hanging="360"/>
+      </w:pPr>
+      <w:rPr>
+        <w:rFonts w:ascii="Wingdings" w:hAnsi="Wingdings" w:hint="default"/>
+        <w:sz w:val="20"/>
+      </w:rPr>
+    </w:lvl>
+    <w:lvl w:ilvl="5" w:tentative="1">
+      <w:start w:val="1"/>
+      <w:numFmt w:val="bullet"/>
+      <w:lvlText w:val=""/>
+      <w:lvlJc w:val="left"/>
+      <w:pPr>
+        <w:tabs>
+          <w:tab w:val="num" w:pos="4320"/>
+        </w:tabs>
+        <w:ind w:left="4320" w:hanging="360"/>
+      </w:pPr>
+      <w:rPr>
+        <w:rFonts w:ascii="Wingdings" w:hAnsi="Wingdings" w:hint="default"/>
+        <w:sz w:val="20"/>
+      </w:rPr>
+    </w:lvl>
+    <w:lvl w:ilvl="6" w:tentative="1">
+      <w:start w:val="1"/>
+      <w:numFmt w:val="bullet"/>
+      <w:lvlText w:val=""/>
+      <w:lvlJc w:val="left"/>
+      <w:pPr>
+        <w:tabs>
+          <w:tab w:val="num" w:pos="5040"/>
+        </w:tabs>
+        <w:ind w:left="5040" w:hanging="360"/>
+      </w:pPr>
+      <w:rPr>
+        <w:rFonts w:ascii="Wingdings" w:hAnsi="Wingdings" w:hint="default"/>
+        <w:sz w:val="20"/>
+      </w:rPr>
+    </w:lvl>
+    <w:lvl w:ilvl="7" w:tentative="1">
+      <w:start w:val="1"/>
+      <w:numFmt w:val="bullet"/>
+      <w:lvlText w:val=""/>
+      <w:lvlJc w:val="left"/>
+      <w:pPr>
+        <w:tabs>
+          <w:tab w:val="num" w:pos="5760"/>
+        </w:tabs>
+        <w:ind w:left="5760" w:hanging="360"/>
+      </w:pPr>
+      <w:rPr>
+        <w:rFonts w:ascii="Wingdings" w:hAnsi="Wingdings" w:hint="default"/>
+        <w:sz w:val="20"/>
+      </w:rPr>
+    </w:lvl>
+    <w:lvl w:ilvl="8" w:tentative="1">
+      <w:start w:val="1"/>
+      <w:numFmt w:val="bullet"/>
+      <w:lvlText w:val=""/>
+      <w:lvlJc w:val="left"/>
+      <w:pPr>
+        <w:tabs>
+          <w:tab w:val="num" w:pos="6480"/>
+        </w:tabs>
+        <w:ind w:left="6480" w:hanging="360"/>
+      </w:pPr>
+      <w:rPr>
+        <w:rFonts w:ascii="Wingdings" w:hAnsi="Wingdings" w:hint="default"/>
+        <w:sz w:val="20"/>
+      </w:rPr>
+    </w:lvl>
+  </w:abstractNum>
+  <w:abstractNum w:abstractNumId="9">
     <w:nsid w:val="29DD40D8"/>
     <w:multiLevelType w:val="hybridMultilevel"/>
     <w:tmpl w:val="D1CE4802"/>
@@ -7784,7 +10502,156 @@
       </w:rPr>
     </w:lvl>
   </w:abstractNum>
-  <w:abstractNum w:abstractNumId="4">
+  <w:abstractNum w:abstractNumId="10">
+    <w:nsid w:val="35886084"/>
+    <w:multiLevelType w:val="multilevel"/>
+    <w:tmpl w:val="C69E42C4"/>
+    <w:lvl w:ilvl="0">
+      <w:start w:val="1"/>
+      <w:numFmt w:val="bullet"/>
+      <w:lvlText w:val=""/>
+      <w:lvlJc w:val="left"/>
+      <w:pPr>
+        <w:tabs>
+          <w:tab w:val="num" w:pos="720"/>
+        </w:tabs>
+        <w:ind w:left="720" w:hanging="360"/>
+      </w:pPr>
+      <w:rPr>
+        <w:rFonts w:ascii="Symbol" w:hAnsi="Symbol" w:hint="default"/>
+        <w:sz w:val="20"/>
+      </w:rPr>
+    </w:lvl>
+    <w:lvl w:ilvl="1">
+      <w:start w:val="1"/>
+      <w:numFmt w:val="bullet"/>
+      <w:lvlText w:val="o"/>
+      <w:lvlJc w:val="left"/>
+      <w:pPr>
+        <w:tabs>
+          <w:tab w:val="num" w:pos="1440"/>
+        </w:tabs>
+        <w:ind w:left="1440" w:hanging="360"/>
+      </w:pPr>
+      <w:rPr>
+        <w:rFonts w:ascii="Courier New" w:hAnsi="Courier New" w:hint="default"/>
+        <w:sz w:val="20"/>
+      </w:rPr>
+    </w:lvl>
+    <w:lvl w:ilvl="2" w:tentative="1">
+      <w:start w:val="1"/>
+      <w:numFmt w:val="bullet"/>
+      <w:lvlText w:val=""/>
+      <w:lvlJc w:val="left"/>
+      <w:pPr>
+        <w:tabs>
+          <w:tab w:val="num" w:pos="2160"/>
+        </w:tabs>
+        <w:ind w:left="2160" w:hanging="360"/>
+      </w:pPr>
+      <w:rPr>
+        <w:rFonts w:ascii="Wingdings" w:hAnsi="Wingdings" w:hint="default"/>
+        <w:sz w:val="20"/>
+      </w:rPr>
+    </w:lvl>
+    <w:lvl w:ilvl="3" w:tentative="1">
+      <w:start w:val="1"/>
+      <w:numFmt w:val="bullet"/>
+      <w:lvlText w:val=""/>
+      <w:lvlJc w:val="left"/>
+      <w:pPr>
+        <w:tabs>
+          <w:tab w:val="num" w:pos="2880"/>
+        </w:tabs>
+        <w:ind w:left="2880" w:hanging="360"/>
+      </w:pPr>
+      <w:rPr>
+        <w:rFonts w:ascii="Wingdings" w:hAnsi="Wingdings" w:hint="default"/>
+        <w:sz w:val="20"/>
+      </w:rPr>
+    </w:lvl>
+    <w:lvl w:ilvl="4" w:tentative="1">
+      <w:start w:val="1"/>
+      <w:numFmt w:val="bullet"/>
+      <w:lvlText w:val=""/>
+      <w:lvlJc w:val="left"/>
+      <w:pPr>
+        <w:tabs>
+          <w:tab w:val="num" w:pos="3600"/>
+        </w:tabs>
+        <w:ind w:left="3600" w:hanging="360"/>
+      </w:pPr>
+      <w:rPr>
+        <w:rFonts w:ascii="Wingdings" w:hAnsi="Wingdings" w:hint="default"/>
+        <w:sz w:val="20"/>
+      </w:rPr>
+    </w:lvl>
+    <w:lvl w:ilvl="5" w:tentative="1">
+      <w:start w:val="1"/>
+      <w:numFmt w:val="bullet"/>
+      <w:lvlText w:val=""/>
+      <w:lvlJc w:val="left"/>
+      <w:pPr>
+        <w:tabs>
+          <w:tab w:val="num" w:pos="4320"/>
+        </w:tabs>
+        <w:ind w:left="4320" w:hanging="360"/>
+      </w:pPr>
+      <w:rPr>
+        <w:rFonts w:ascii="Wingdings" w:hAnsi="Wingdings" w:hint="default"/>
+        <w:sz w:val="20"/>
+      </w:rPr>
+    </w:lvl>
+    <w:lvl w:ilvl="6" w:tentative="1">
+      <w:start w:val="1"/>
+      <w:numFmt w:val="bullet"/>
+      <w:lvlText w:val=""/>
+      <w:lvlJc w:val="left"/>
+      <w:pPr>
+        <w:tabs>
+          <w:tab w:val="num" w:pos="5040"/>
+        </w:tabs>
+        <w:ind w:left="5040" w:hanging="360"/>
+      </w:pPr>
+      <w:rPr>
+        <w:rFonts w:ascii="Wingdings" w:hAnsi="Wingdings" w:hint="default"/>
+        <w:sz w:val="20"/>
+      </w:rPr>
+    </w:lvl>
+    <w:lvl w:ilvl="7" w:tentative="1">
+      <w:start w:val="1"/>
+      <w:numFmt w:val="bullet"/>
+      <w:lvlText w:val=""/>
+      <w:lvlJc w:val="left"/>
+      <w:pPr>
+        <w:tabs>
+          <w:tab w:val="num" w:pos="5760"/>
+        </w:tabs>
+        <w:ind w:left="5760" w:hanging="360"/>
+      </w:pPr>
+      <w:rPr>
+        <w:rFonts w:ascii="Wingdings" w:hAnsi="Wingdings" w:hint="default"/>
+        <w:sz w:val="20"/>
+      </w:rPr>
+    </w:lvl>
+    <w:lvl w:ilvl="8" w:tentative="1">
+      <w:start w:val="1"/>
+      <w:numFmt w:val="bullet"/>
+      <w:lvlText w:val=""/>
+      <w:lvlJc w:val="left"/>
+      <w:pPr>
+        <w:tabs>
+          <w:tab w:val="num" w:pos="6480"/>
+        </w:tabs>
+        <w:ind w:left="6480" w:hanging="360"/>
+      </w:pPr>
+      <w:rPr>
+        <w:rFonts w:ascii="Wingdings" w:hAnsi="Wingdings" w:hint="default"/>
+        <w:sz w:val="20"/>
+      </w:rPr>
+    </w:lvl>
+  </w:abstractNum>
+  <w:abstractNum w:abstractNumId="11">
     <w:nsid w:val="47746EC7"/>
     <w:multiLevelType w:val="hybridMultilevel"/>
     <w:tmpl w:val="5334707E"/>
@@ -7897,7 +10764,156 @@
       </w:rPr>
     </w:lvl>
   </w:abstractNum>
-  <w:abstractNum w:abstractNumId="5">
+  <w:abstractNum w:abstractNumId="12">
+    <w:nsid w:val="54726B65"/>
+    <w:multiLevelType w:val="multilevel"/>
+    <w:tmpl w:val="AD144368"/>
+    <w:lvl w:ilvl="0">
+      <w:start w:val="1"/>
+      <w:numFmt w:val="bullet"/>
+      <w:lvlText w:val=""/>
+      <w:lvlJc w:val="left"/>
+      <w:pPr>
+        <w:tabs>
+          <w:tab w:val="num" w:pos="720"/>
+        </w:tabs>
+        <w:ind w:left="720" w:hanging="360"/>
+      </w:pPr>
+      <w:rPr>
+        <w:rFonts w:ascii="Symbol" w:hAnsi="Symbol" w:hint="default"/>
+        <w:sz w:val="20"/>
+      </w:rPr>
+    </w:lvl>
+    <w:lvl w:ilvl="1">
+      <w:start w:val="1"/>
+      <w:numFmt w:val="bullet"/>
+      <w:lvlText w:val="o"/>
+      <w:lvlJc w:val="left"/>
+      <w:pPr>
+        <w:tabs>
+          <w:tab w:val="num" w:pos="1440"/>
+        </w:tabs>
+        <w:ind w:left="1440" w:hanging="360"/>
+      </w:pPr>
+      <w:rPr>
+        <w:rFonts w:ascii="Courier New" w:hAnsi="Courier New" w:hint="default"/>
+        <w:sz w:val="20"/>
+      </w:rPr>
+    </w:lvl>
+    <w:lvl w:ilvl="2" w:tentative="1">
+      <w:start w:val="1"/>
+      <w:numFmt w:val="bullet"/>
+      <w:lvlText w:val=""/>
+      <w:lvlJc w:val="left"/>
+      <w:pPr>
+        <w:tabs>
+          <w:tab w:val="num" w:pos="2160"/>
+        </w:tabs>
+        <w:ind w:left="2160" w:hanging="360"/>
+      </w:pPr>
+      <w:rPr>
+        <w:rFonts w:ascii="Wingdings" w:hAnsi="Wingdings" w:hint="default"/>
+        <w:sz w:val="20"/>
+      </w:rPr>
+    </w:lvl>
+    <w:lvl w:ilvl="3" w:tentative="1">
+      <w:start w:val="1"/>
+      <w:numFmt w:val="bullet"/>
+      <w:lvlText w:val=""/>
+      <w:lvlJc w:val="left"/>
+      <w:pPr>
+        <w:tabs>
+          <w:tab w:val="num" w:pos="2880"/>
+        </w:tabs>
+        <w:ind w:left="2880" w:hanging="360"/>
+      </w:pPr>
+      <w:rPr>
+        <w:rFonts w:ascii="Wingdings" w:hAnsi="Wingdings" w:hint="default"/>
+        <w:sz w:val="20"/>
+      </w:rPr>
+    </w:lvl>
+    <w:lvl w:ilvl="4" w:tentative="1">
+      <w:start w:val="1"/>
+      <w:numFmt w:val="bullet"/>
+      <w:lvlText w:val=""/>
+      <w:lvlJc w:val="left"/>
+      <w:pPr>
+        <w:tabs>
+          <w:tab w:val="num" w:pos="3600"/>
+        </w:tabs>
+        <w:ind w:left="3600" w:hanging="360"/>
+      </w:pPr>
+      <w:rPr>
+        <w:rFonts w:ascii="Wingdings" w:hAnsi="Wingdings" w:hint="default"/>
+        <w:sz w:val="20"/>
+      </w:rPr>
+    </w:lvl>
+    <w:lvl w:ilvl="5" w:tentative="1">
+      <w:start w:val="1"/>
+      <w:numFmt w:val="bullet"/>
+      <w:lvlText w:val=""/>
+      <w:lvlJc w:val="left"/>
+      <w:pPr>
+        <w:tabs>
+          <w:tab w:val="num" w:pos="4320"/>
+        </w:tabs>
+        <w:ind w:left="4320" w:hanging="360"/>
+      </w:pPr>
+      <w:rPr>
+        <w:rFonts w:ascii="Wingdings" w:hAnsi="Wingdings" w:hint="default"/>
+        <w:sz w:val="20"/>
+      </w:rPr>
+    </w:lvl>
+    <w:lvl w:ilvl="6" w:tentative="1">
+      <w:start w:val="1"/>
+      <w:numFmt w:val="bullet"/>
+      <w:lvlText w:val=""/>
+      <w:lvlJc w:val="left"/>
+      <w:pPr>
+        <w:tabs>
+          <w:tab w:val="num" w:pos="5040"/>
+        </w:tabs>
+        <w:ind w:left="5040" w:hanging="360"/>
+      </w:pPr>
+      <w:rPr>
+        <w:rFonts w:ascii="Wingdings" w:hAnsi="Wingdings" w:hint="default"/>
+        <w:sz w:val="20"/>
+      </w:rPr>
+    </w:lvl>
+    <w:lvl w:ilvl="7" w:tentative="1">
+      <w:start w:val="1"/>
+      <w:numFmt w:val="bullet"/>
+      <w:lvlText w:val=""/>
+      <w:lvlJc w:val="left"/>
+      <w:pPr>
+        <w:tabs>
+          <w:tab w:val="num" w:pos="5760"/>
+        </w:tabs>
+        <w:ind w:left="5760" w:hanging="360"/>
+      </w:pPr>
+      <w:rPr>
+        <w:rFonts w:ascii="Wingdings" w:hAnsi="Wingdings" w:hint="default"/>
+        <w:sz w:val="20"/>
+      </w:rPr>
+    </w:lvl>
+    <w:lvl w:ilvl="8" w:tentative="1">
+      <w:start w:val="1"/>
+      <w:numFmt w:val="bullet"/>
+      <w:lvlText w:val=""/>
+      <w:lvlJc w:val="left"/>
+      <w:pPr>
+        <w:tabs>
+          <w:tab w:val="num" w:pos="6480"/>
+        </w:tabs>
+        <w:ind w:left="6480" w:hanging="360"/>
+      </w:pPr>
+      <w:rPr>
+        <w:rFonts w:ascii="Wingdings" w:hAnsi="Wingdings" w:hint="default"/>
+        <w:sz w:val="20"/>
+      </w:rPr>
+    </w:lvl>
+  </w:abstractNum>
+  <w:abstractNum w:abstractNumId="13">
     <w:nsid w:val="54B57626"/>
     <w:multiLevelType w:val="hybridMultilevel"/>
     <w:tmpl w:val="B712E1E8"/>
@@ -8010,7 +11026,7 @@
       </w:rPr>
     </w:lvl>
   </w:abstractNum>
-  <w:abstractNum w:abstractNumId="6">
+  <w:abstractNum w:abstractNumId="14">
     <w:nsid w:val="601B3853"/>
     <w:multiLevelType w:val="hybridMultilevel"/>
     <w:tmpl w:val="16B212DC"/>
@@ -8123,7 +11139,305 @@
       </w:rPr>
     </w:lvl>
   </w:abstractNum>
-  <w:abstractNum w:abstractNumId="7">
+  <w:abstractNum w:abstractNumId="15">
+    <w:nsid w:val="767A760F"/>
+    <w:multiLevelType w:val="multilevel"/>
+    <w:tmpl w:val="D858260C"/>
+    <w:lvl w:ilvl="0">
+      <w:start w:val="1"/>
+      <w:numFmt w:val="bullet"/>
+      <w:lvlText w:val=""/>
+      <w:lvlJc w:val="left"/>
+      <w:pPr>
+        <w:tabs>
+          <w:tab w:val="num" w:pos="720"/>
+        </w:tabs>
+        <w:ind w:left="720" w:hanging="360"/>
+      </w:pPr>
+      <w:rPr>
+        <w:rFonts w:ascii="Symbol" w:hAnsi="Symbol" w:hint="default"/>
+        <w:sz w:val="20"/>
+      </w:rPr>
+    </w:lvl>
+    <w:lvl w:ilvl="1" w:tentative="1">
+      <w:start w:val="1"/>
+      <w:numFmt w:val="bullet"/>
+      <w:lvlText w:val="o"/>
+      <w:lvlJc w:val="left"/>
+      <w:pPr>
+        <w:tabs>
+          <w:tab w:val="num" w:pos="1440"/>
+        </w:tabs>
+        <w:ind w:left="1440" w:hanging="360"/>
+      </w:pPr>
+      <w:rPr>
+        <w:rFonts w:ascii="Courier New" w:hAnsi="Courier New" w:hint="default"/>
+        <w:sz w:val="20"/>
+      </w:rPr>
+    </w:lvl>
+    <w:lvl w:ilvl="2" w:tentative="1">
+      <w:start w:val="1"/>
+      <w:numFmt w:val="bullet"/>
+      <w:lvlText w:val=""/>
+      <w:lvlJc w:val="left"/>
+      <w:pPr>
+        <w:tabs>
+          <w:tab w:val="num" w:pos="2160"/>
+        </w:tabs>
+        <w:ind w:left="2160" w:hanging="360"/>
+      </w:pPr>
+      <w:rPr>
+        <w:rFonts w:ascii="Wingdings" w:hAnsi="Wingdings" w:hint="default"/>
+        <w:sz w:val="20"/>
+      </w:rPr>
+    </w:lvl>
+    <w:lvl w:ilvl="3" w:tentative="1">
+      <w:start w:val="1"/>
+      <w:numFmt w:val="bullet"/>
+      <w:lvlText w:val=""/>
+      <w:lvlJc w:val="left"/>
+      <w:pPr>
+        <w:tabs>
+          <w:tab w:val="num" w:pos="2880"/>
+        </w:tabs>
+        <w:ind w:left="2880" w:hanging="360"/>
+      </w:pPr>
+      <w:rPr>
+        <w:rFonts w:ascii="Wingdings" w:hAnsi="Wingdings" w:hint="default"/>
+        <w:sz w:val="20"/>
+      </w:rPr>
+    </w:lvl>
+    <w:lvl w:ilvl="4" w:tentative="1">
+      <w:start w:val="1"/>
+      <w:numFmt w:val="bullet"/>
+      <w:lvlText w:val=""/>
+      <w:lvlJc w:val="left"/>
+      <w:pPr>
+        <w:tabs>
+          <w:tab w:val="num" w:pos="3600"/>
+        </w:tabs>
+        <w:ind w:left="3600" w:hanging="360"/>
+      </w:pPr>
+      <w:rPr>
+        <w:rFonts w:ascii="Wingdings" w:hAnsi="Wingdings" w:hint="default"/>
+        <w:sz w:val="20"/>
+      </w:rPr>
+    </w:lvl>
+    <w:lvl w:ilvl="5" w:tentative="1">
+      <w:start w:val="1"/>
+      <w:numFmt w:val="bullet"/>
+      <w:lvlText w:val=""/>
+      <w:lvlJc w:val="left"/>
+      <w:pPr>
+        <w:tabs>
+          <w:tab w:val="num" w:pos="4320"/>
+        </w:tabs>
+        <w:ind w:left="4320" w:hanging="360"/>
+      </w:pPr>
+      <w:rPr>
+        <w:rFonts w:ascii="Wingdings" w:hAnsi="Wingdings" w:hint="default"/>
+        <w:sz w:val="20"/>
+      </w:rPr>
+    </w:lvl>
+    <w:lvl w:ilvl="6" w:tentative="1">
+      <w:start w:val="1"/>
+      <w:numFmt w:val="bullet"/>
+      <w:lvlText w:val=""/>
+      <w:lvlJc w:val="left"/>
+      <w:pPr>
+        <w:tabs>
+          <w:tab w:val="num" w:pos="5040"/>
+        </w:tabs>
+        <w:ind w:left="5040" w:hanging="360"/>
+      </w:pPr>
+      <w:rPr>
+        <w:rFonts w:ascii="Wingdings" w:hAnsi="Wingdings" w:hint="default"/>
+        <w:sz w:val="20"/>
+      </w:rPr>
+    </w:lvl>
+    <w:lvl w:ilvl="7" w:tentative="1">
+      <w:start w:val="1"/>
+      <w:numFmt w:val="bullet"/>
+      <w:lvlText w:val=""/>
+      <w:lvlJc w:val="left"/>
+      <w:pPr>
+        <w:tabs>
+          <w:tab w:val="num" w:pos="5760"/>
+        </w:tabs>
+        <w:ind w:left="5760" w:hanging="360"/>
+      </w:pPr>
+      <w:rPr>
+        <w:rFonts w:ascii="Wingdings" w:hAnsi="Wingdings" w:hint="default"/>
+        <w:sz w:val="20"/>
+      </w:rPr>
+    </w:lvl>
+    <w:lvl w:ilvl="8" w:tentative="1">
+      <w:start w:val="1"/>
+      <w:numFmt w:val="bullet"/>
+      <w:lvlText w:val=""/>
+      <w:lvlJc w:val="left"/>
+      <w:pPr>
+        <w:tabs>
+          <w:tab w:val="num" w:pos="6480"/>
+        </w:tabs>
+        <w:ind w:left="6480" w:hanging="360"/>
+      </w:pPr>
+      <w:rPr>
+        <w:rFonts w:ascii="Wingdings" w:hAnsi="Wingdings" w:hint="default"/>
+        <w:sz w:val="20"/>
+      </w:rPr>
+    </w:lvl>
+  </w:abstractNum>
+  <w:abstractNum w:abstractNumId="16">
+    <w:nsid w:val="786F1670"/>
+    <w:multiLevelType w:val="multilevel"/>
+    <w:tmpl w:val="1D8E260C"/>
+    <w:lvl w:ilvl="0">
+      <w:start w:val="1"/>
+      <w:numFmt w:val="bullet"/>
+      <w:lvlText w:val=""/>
+      <w:lvlJc w:val="left"/>
+      <w:pPr>
+        <w:tabs>
+          <w:tab w:val="num" w:pos="720"/>
+        </w:tabs>
+        <w:ind w:left="720" w:hanging="360"/>
+      </w:pPr>
+      <w:rPr>
+        <w:rFonts w:ascii="Symbol" w:hAnsi="Symbol" w:hint="default"/>
+        <w:sz w:val="20"/>
+      </w:rPr>
+    </w:lvl>
+    <w:lvl w:ilvl="1">
+      <w:start w:val="1"/>
+      <w:numFmt w:val="bullet"/>
+      <w:lvlText w:val="o"/>
+      <w:lvlJc w:val="left"/>
+      <w:pPr>
+        <w:tabs>
+          <w:tab w:val="num" w:pos="1440"/>
+        </w:tabs>
+        <w:ind w:left="1440" w:hanging="360"/>
+      </w:pPr>
+      <w:rPr>
+        <w:rFonts w:ascii="Courier New" w:hAnsi="Courier New" w:hint="default"/>
+        <w:sz w:val="20"/>
+      </w:rPr>
+    </w:lvl>
+    <w:lvl w:ilvl="2" w:tentative="1">
+      <w:start w:val="1"/>
+      <w:numFmt w:val="bullet"/>
+      <w:lvlText w:val=""/>
+      <w:lvlJc w:val="left"/>
+      <w:pPr>
+        <w:tabs>
+          <w:tab w:val="num" w:pos="2160"/>
+        </w:tabs>
+        <w:ind w:left="2160" w:hanging="360"/>
+      </w:pPr>
+      <w:rPr>
+        <w:rFonts w:ascii="Wingdings" w:hAnsi="Wingdings" w:hint="default"/>
+        <w:sz w:val="20"/>
+      </w:rPr>
+    </w:lvl>
+    <w:lvl w:ilvl="3" w:tentative="1">
+      <w:start w:val="1"/>
+      <w:numFmt w:val="bullet"/>
+      <w:lvlText w:val=""/>
+      <w:lvlJc w:val="left"/>
+      <w:pPr>
+        <w:tabs>
+          <w:tab w:val="num" w:pos="2880"/>
+        </w:tabs>
+        <w:ind w:left="2880" w:hanging="360"/>
+      </w:pPr>
+      <w:rPr>
+        <w:rFonts w:ascii="Wingdings" w:hAnsi="Wingdings" w:hint="default"/>
+        <w:sz w:val="20"/>
+      </w:rPr>
+    </w:lvl>
+    <w:lvl w:ilvl="4" w:tentative="1">
+      <w:start w:val="1"/>
+      <w:numFmt w:val="bullet"/>
+      <w:lvlText w:val=""/>
+      <w:lvlJc w:val="left"/>
+      <w:pPr>
+        <w:tabs>
+          <w:tab w:val="num" w:pos="3600"/>
+        </w:tabs>
+        <w:ind w:left="3600" w:hanging="360"/>
+      </w:pPr>
+      <w:rPr>
+        <w:rFonts w:ascii="Wingdings" w:hAnsi="Wingdings" w:hint="default"/>
+        <w:sz w:val="20"/>
+      </w:rPr>
+    </w:lvl>
+    <w:lvl w:ilvl="5" w:tentative="1">
+      <w:start w:val="1"/>
+      <w:numFmt w:val="bullet"/>
+      <w:lvlText w:val=""/>
+      <w:lvlJc w:val="left"/>
+      <w:pPr>
+        <w:tabs>
+          <w:tab w:val="num" w:pos="4320"/>
+        </w:tabs>
+        <w:ind w:left="4320" w:hanging="360"/>
+      </w:pPr>
+      <w:rPr>
+        <w:rFonts w:ascii="Wingdings" w:hAnsi="Wingdings" w:hint="default"/>
+        <w:sz w:val="20"/>
+      </w:rPr>
+    </w:lvl>
+    <w:lvl w:ilvl="6" w:tentative="1">
+      <w:start w:val="1"/>
+      <w:numFmt w:val="bullet"/>
+      <w:lvlText w:val=""/>
+      <w:lvlJc w:val="left"/>
+      <w:pPr>
+        <w:tabs>
+          <w:tab w:val="num" w:pos="5040"/>
+        </w:tabs>
+        <w:ind w:left="5040" w:hanging="360"/>
+      </w:pPr>
+      <w:rPr>
+        <w:rFonts w:ascii="Wingdings" w:hAnsi="Wingdings" w:hint="default"/>
+        <w:sz w:val="20"/>
+      </w:rPr>
+    </w:lvl>
+    <w:lvl w:ilvl="7" w:tentative="1">
+      <w:start w:val="1"/>
+      <w:numFmt w:val="bullet"/>
+      <w:lvlText w:val=""/>
+      <w:lvlJc w:val="left"/>
+      <w:pPr>
+        <w:tabs>
+          <w:tab w:val="num" w:pos="5760"/>
+        </w:tabs>
+        <w:ind w:left="5760" w:hanging="360"/>
+      </w:pPr>
+      <w:rPr>
+        <w:rFonts w:ascii="Wingdings" w:hAnsi="Wingdings" w:hint="default"/>
+        <w:sz w:val="20"/>
+      </w:rPr>
+    </w:lvl>
+    <w:lvl w:ilvl="8" w:tentative="1">
+      <w:start w:val="1"/>
+      <w:numFmt w:val="bullet"/>
+      <w:lvlText w:val=""/>
+      <w:lvlJc w:val="left"/>
+      <w:pPr>
+        <w:tabs>
+          <w:tab w:val="num" w:pos="6480"/>
+        </w:tabs>
+        <w:ind w:left="6480" w:hanging="360"/>
+      </w:pPr>
+      <w:rPr>
+        <w:rFonts w:ascii="Wingdings" w:hAnsi="Wingdings" w:hint="default"/>
+        <w:sz w:val="20"/>
+      </w:rPr>
+    </w:lvl>
+  </w:abstractNum>
+  <w:abstractNum w:abstractNumId="17">
     <w:nsid w:val="7AC51934"/>
     <w:multiLevelType w:val="hybridMultilevel"/>
     <w:tmpl w:val="2E6AE842"/>
@@ -8236,7 +11550,156 @@
       </w:rPr>
     </w:lvl>
   </w:abstractNum>
-  <w:abstractNum w:abstractNumId="8">
+  <w:abstractNum w:abstractNumId="18">
+    <w:nsid w:val="7C7A2D06"/>
+    <w:multiLevelType w:val="multilevel"/>
+    <w:tmpl w:val="019616C0"/>
+    <w:lvl w:ilvl="0">
+      <w:start w:val="1"/>
+      <w:numFmt w:val="bullet"/>
+      <w:lvlText w:val=""/>
+      <w:lvlJc w:val="left"/>
+      <w:pPr>
+        <w:tabs>
+          <w:tab w:val="num" w:pos="720"/>
+        </w:tabs>
+        <w:ind w:left="720" w:hanging="360"/>
+      </w:pPr>
+      <w:rPr>
+        <w:rFonts w:ascii="Symbol" w:hAnsi="Symbol" w:hint="default"/>
+        <w:sz w:val="20"/>
+      </w:rPr>
+    </w:lvl>
+    <w:lvl w:ilvl="1">
+      <w:start w:val="1"/>
+      <w:numFmt w:val="bullet"/>
+      <w:lvlText w:val="o"/>
+      <w:lvlJc w:val="left"/>
+      <w:pPr>
+        <w:tabs>
+          <w:tab w:val="num" w:pos="1440"/>
+        </w:tabs>
+        <w:ind w:left="1440" w:hanging="360"/>
+      </w:pPr>
+      <w:rPr>
+        <w:rFonts w:ascii="Courier New" w:hAnsi="Courier New" w:hint="default"/>
+        <w:sz w:val="20"/>
+      </w:rPr>
+    </w:lvl>
+    <w:lvl w:ilvl="2" w:tentative="1">
+      <w:start w:val="1"/>
+      <w:numFmt w:val="bullet"/>
+      <w:lvlText w:val=""/>
+      <w:lvlJc w:val="left"/>
+      <w:pPr>
+        <w:tabs>
+          <w:tab w:val="num" w:pos="2160"/>
+        </w:tabs>
+        <w:ind w:left="2160" w:hanging="360"/>
+      </w:pPr>
+      <w:rPr>
+        <w:rFonts w:ascii="Wingdings" w:hAnsi="Wingdings" w:hint="default"/>
+        <w:sz w:val="20"/>
+      </w:rPr>
+    </w:lvl>
+    <w:lvl w:ilvl="3" w:tentative="1">
+      <w:start w:val="1"/>
+      <w:numFmt w:val="bullet"/>
+      <w:lvlText w:val=""/>
+      <w:lvlJc w:val="left"/>
+      <w:pPr>
+        <w:tabs>
+          <w:tab w:val="num" w:pos="2880"/>
+        </w:tabs>
+        <w:ind w:left="2880" w:hanging="360"/>
+      </w:pPr>
+      <w:rPr>
+        <w:rFonts w:ascii="Wingdings" w:hAnsi="Wingdings" w:hint="default"/>
+        <w:sz w:val="20"/>
+      </w:rPr>
+    </w:lvl>
+    <w:lvl w:ilvl="4" w:tentative="1">
+      <w:start w:val="1"/>
+      <w:numFmt w:val="bullet"/>
+      <w:lvlText w:val=""/>
+      <w:lvlJc w:val="left"/>
+      <w:pPr>
+        <w:tabs>
+          <w:tab w:val="num" w:pos="3600"/>
+        </w:tabs>
+        <w:ind w:left="3600" w:hanging="360"/>
+      </w:pPr>
+      <w:rPr>
+        <w:rFonts w:ascii="Wingdings" w:hAnsi="Wingdings" w:hint="default"/>
+        <w:sz w:val="20"/>
+      </w:rPr>
+    </w:lvl>
+    <w:lvl w:ilvl="5" w:tentative="1">
+      <w:start w:val="1"/>
+      <w:numFmt w:val="bullet"/>
+      <w:lvlText w:val=""/>
+      <w:lvlJc w:val="left"/>
+      <w:pPr>
+        <w:tabs>
+          <w:tab w:val="num" w:pos="4320"/>
+        </w:tabs>
+        <w:ind w:left="4320" w:hanging="360"/>
+      </w:pPr>
+      <w:rPr>
+        <w:rFonts w:ascii="Wingdings" w:hAnsi="Wingdings" w:hint="default"/>
+        <w:sz w:val="20"/>
+      </w:rPr>
+    </w:lvl>
+    <w:lvl w:ilvl="6" w:tentative="1">
+      <w:start w:val="1"/>
+      <w:numFmt w:val="bullet"/>
+      <w:lvlText w:val=""/>
+      <w:lvlJc w:val="left"/>
+      <w:pPr>
+        <w:tabs>
+          <w:tab w:val="num" w:pos="5040"/>
+        </w:tabs>
+        <w:ind w:left="5040" w:hanging="360"/>
+      </w:pPr>
+      <w:rPr>
+        <w:rFonts w:ascii="Wingdings" w:hAnsi="Wingdings" w:hint="default"/>
+        <w:sz w:val="20"/>
+      </w:rPr>
+    </w:lvl>
+    <w:lvl w:ilvl="7" w:tentative="1">
+      <w:start w:val="1"/>
+      <w:numFmt w:val="bullet"/>
+      <w:lvlText w:val=""/>
+      <w:lvlJc w:val="left"/>
+      <w:pPr>
+        <w:tabs>
+          <w:tab w:val="num" w:pos="5760"/>
+        </w:tabs>
+        <w:ind w:left="5760" w:hanging="360"/>
+      </w:pPr>
+      <w:rPr>
+        <w:rFonts w:ascii="Wingdings" w:hAnsi="Wingdings" w:hint="default"/>
+        <w:sz w:val="20"/>
+      </w:rPr>
+    </w:lvl>
+    <w:lvl w:ilvl="8" w:tentative="1">
+      <w:start w:val="1"/>
+      <w:numFmt w:val="bullet"/>
+      <w:lvlText w:val=""/>
+      <w:lvlJc w:val="left"/>
+      <w:pPr>
+        <w:tabs>
+          <w:tab w:val="num" w:pos="6480"/>
+        </w:tabs>
+        <w:ind w:left="6480" w:hanging="360"/>
+      </w:pPr>
+      <w:rPr>
+        <w:rFonts w:ascii="Wingdings" w:hAnsi="Wingdings" w:hint="default"/>
+        <w:sz w:val="20"/>
+      </w:rPr>
+    </w:lvl>
+  </w:abstractNum>
+  <w:abstractNum w:abstractNumId="19">
     <w:nsid w:val="7D713A54"/>
     <w:multiLevelType w:val="hybridMultilevel"/>
     <w:tmpl w:val="E2906B42"/>
@@ -8349,17 +11812,166 @@
       </w:rPr>
     </w:lvl>
   </w:abstractNum>
+  <w:abstractNum w:abstractNumId="20">
+    <w:nsid w:val="7E695C62"/>
+    <w:multiLevelType w:val="multilevel"/>
+    <w:tmpl w:val="ED72BD2A"/>
+    <w:lvl w:ilvl="0">
+      <w:start w:val="1"/>
+      <w:numFmt w:val="bullet"/>
+      <w:lvlText w:val=""/>
+      <w:lvlJc w:val="left"/>
+      <w:pPr>
+        <w:tabs>
+          <w:tab w:val="num" w:pos="720"/>
+        </w:tabs>
+        <w:ind w:left="720" w:hanging="360"/>
+      </w:pPr>
+      <w:rPr>
+        <w:rFonts w:ascii="Symbol" w:hAnsi="Symbol" w:hint="default"/>
+        <w:sz w:val="20"/>
+      </w:rPr>
+    </w:lvl>
+    <w:lvl w:ilvl="1">
+      <w:start w:val="1"/>
+      <w:numFmt w:val="bullet"/>
+      <w:lvlText w:val="o"/>
+      <w:lvlJc w:val="left"/>
+      <w:pPr>
+        <w:tabs>
+          <w:tab w:val="num" w:pos="1440"/>
+        </w:tabs>
+        <w:ind w:left="1440" w:hanging="360"/>
+      </w:pPr>
+      <w:rPr>
+        <w:rFonts w:ascii="Courier New" w:hAnsi="Courier New" w:hint="default"/>
+        <w:sz w:val="20"/>
+      </w:rPr>
+    </w:lvl>
+    <w:lvl w:ilvl="2" w:tentative="1">
+      <w:start w:val="1"/>
+      <w:numFmt w:val="bullet"/>
+      <w:lvlText w:val=""/>
+      <w:lvlJc w:val="left"/>
+      <w:pPr>
+        <w:tabs>
+          <w:tab w:val="num" w:pos="2160"/>
+        </w:tabs>
+        <w:ind w:left="2160" w:hanging="360"/>
+      </w:pPr>
+      <w:rPr>
+        <w:rFonts w:ascii="Wingdings" w:hAnsi="Wingdings" w:hint="default"/>
+        <w:sz w:val="20"/>
+      </w:rPr>
+    </w:lvl>
+    <w:lvl w:ilvl="3" w:tentative="1">
+      <w:start w:val="1"/>
+      <w:numFmt w:val="bullet"/>
+      <w:lvlText w:val=""/>
+      <w:lvlJc w:val="left"/>
+      <w:pPr>
+        <w:tabs>
+          <w:tab w:val="num" w:pos="2880"/>
+        </w:tabs>
+        <w:ind w:left="2880" w:hanging="360"/>
+      </w:pPr>
+      <w:rPr>
+        <w:rFonts w:ascii="Wingdings" w:hAnsi="Wingdings" w:hint="default"/>
+        <w:sz w:val="20"/>
+      </w:rPr>
+    </w:lvl>
+    <w:lvl w:ilvl="4" w:tentative="1">
+      <w:start w:val="1"/>
+      <w:numFmt w:val="bullet"/>
+      <w:lvlText w:val=""/>
+      <w:lvlJc w:val="left"/>
+      <w:pPr>
+        <w:tabs>
+          <w:tab w:val="num" w:pos="3600"/>
+        </w:tabs>
+        <w:ind w:left="3600" w:hanging="360"/>
+      </w:pPr>
+      <w:rPr>
+        <w:rFonts w:ascii="Wingdings" w:hAnsi="Wingdings" w:hint="default"/>
+        <w:sz w:val="20"/>
+      </w:rPr>
+    </w:lvl>
+    <w:lvl w:ilvl="5" w:tentative="1">
+      <w:start w:val="1"/>
+      <w:numFmt w:val="bullet"/>
+      <w:lvlText w:val=""/>
+      <w:lvlJc w:val="left"/>
+      <w:pPr>
+        <w:tabs>
+          <w:tab w:val="num" w:pos="4320"/>
+        </w:tabs>
+        <w:ind w:left="4320" w:hanging="360"/>
+      </w:pPr>
+      <w:rPr>
+        <w:rFonts w:ascii="Wingdings" w:hAnsi="Wingdings" w:hint="default"/>
+        <w:sz w:val="20"/>
+      </w:rPr>
+    </w:lvl>
+    <w:lvl w:ilvl="6" w:tentative="1">
+      <w:start w:val="1"/>
+      <w:numFmt w:val="bullet"/>
+      <w:lvlText w:val=""/>
+      <w:lvlJc w:val="left"/>
+      <w:pPr>
+        <w:tabs>
+          <w:tab w:val="num" w:pos="5040"/>
+        </w:tabs>
+        <w:ind w:left="5040" w:hanging="360"/>
+      </w:pPr>
+      <w:rPr>
+        <w:rFonts w:ascii="Wingdings" w:hAnsi="Wingdings" w:hint="default"/>
+        <w:sz w:val="20"/>
+      </w:rPr>
+    </w:lvl>
+    <w:lvl w:ilvl="7" w:tentative="1">
+      <w:start w:val="1"/>
+      <w:numFmt w:val="bullet"/>
+      <w:lvlText w:val=""/>
+      <w:lvlJc w:val="left"/>
+      <w:pPr>
+        <w:tabs>
+          <w:tab w:val="num" w:pos="5760"/>
+        </w:tabs>
+        <w:ind w:left="5760" w:hanging="360"/>
+      </w:pPr>
+      <w:rPr>
+        <w:rFonts w:ascii="Wingdings" w:hAnsi="Wingdings" w:hint="default"/>
+        <w:sz w:val="20"/>
+      </w:rPr>
+    </w:lvl>
+    <w:lvl w:ilvl="8" w:tentative="1">
+      <w:start w:val="1"/>
+      <w:numFmt w:val="bullet"/>
+      <w:lvlText w:val=""/>
+      <w:lvlJc w:val="left"/>
+      <w:pPr>
+        <w:tabs>
+          <w:tab w:val="num" w:pos="6480"/>
+        </w:tabs>
+        <w:ind w:left="6480" w:hanging="360"/>
+      </w:pPr>
+      <w:rPr>
+        <w:rFonts w:ascii="Wingdings" w:hAnsi="Wingdings" w:hint="default"/>
+        <w:sz w:val="20"/>
+      </w:rPr>
+    </w:lvl>
+  </w:abstractNum>
   <w:num w:numId="1">
-    <w:abstractNumId w:val="2"/>
+    <w:abstractNumId w:val="3"/>
   </w:num>
   <w:num w:numId="2">
-    <w:abstractNumId w:val="5"/>
+    <w:abstractNumId w:val="13"/>
   </w:num>
   <w:num w:numId="3">
-    <w:abstractNumId w:val="6"/>
+    <w:abstractNumId w:val="14"/>
   </w:num>
   <w:num w:numId="4">
-    <w:abstractNumId w:val="4"/>
+    <w:abstractNumId w:val="11"/>
   </w:num>
   <w:num w:numId="5">
     <w:abstractNumId w:val="1"/>
@@ -8368,13 +11980,202 @@
     <w:abstractNumId w:val="0"/>
   </w:num>
   <w:num w:numId="7">
-    <w:abstractNumId w:val="3"/>
+    <w:abstractNumId w:val="9"/>
   </w:num>
   <w:num w:numId="8">
-    <w:abstractNumId w:val="8"/>
+    <w:abstractNumId w:val="19"/>
   </w:num>
   <w:num w:numId="9">
+    <w:abstractNumId w:val="17"/>
+  </w:num>
+  <w:num w:numId="10">
+    <w:abstractNumId w:val="15"/>
+  </w:num>
+  <w:num w:numId="11">
+    <w:abstractNumId w:val="18"/>
+    <w:lvlOverride w:ilvl="1">
+      <w:lvl w:ilvl="1">
+        <w:numFmt w:val="bullet"/>
+        <w:lvlText w:val=""/>
+        <w:lvlJc w:val="left"/>
+        <w:pPr>
+          <w:tabs>
+            <w:tab w:val="num" w:pos="1440"/>
+          </w:tabs>
+          <w:ind w:left="1440" w:hanging="360"/>
+        </w:pPr>
+        <w:rPr>
+          <w:rFonts w:ascii="Symbol" w:hAnsi="Symbol" w:hint="default"/>
+          <w:sz w:val="20"/>
+        </w:rPr>
+      </w:lvl>
+    </w:lvlOverride>
+  </w:num>
+  <w:num w:numId="12">
     <w:abstractNumId w:val="7"/>
+    <w:lvlOverride w:ilvl="1">
+      <w:lvl w:ilvl="1">
+        <w:numFmt w:val="bullet"/>
+        <w:lvlText w:val=""/>
+        <w:lvlJc w:val="left"/>
+        <w:pPr>
+          <w:tabs>
+            <w:tab w:val="num" w:pos="1440"/>
+          </w:tabs>
+          <w:ind w:left="1440" w:hanging="360"/>
+        </w:pPr>
+        <w:rPr>
+          <w:rFonts w:ascii="Symbol" w:hAnsi="Symbol" w:hint="default"/>
+          <w:sz w:val="20"/>
+        </w:rPr>
+      </w:lvl>
+    </w:lvlOverride>
+  </w:num>
+  <w:num w:numId="13">
+    <w:abstractNumId w:val="8"/>
+    <w:lvlOverride w:ilvl="1">
+      <w:lvl w:ilvl="1">
+        <w:numFmt w:val="bullet"/>
+        <w:lvlText w:val=""/>
+        <w:lvlJc w:val="left"/>
+        <w:pPr>
+          <w:tabs>
+            <w:tab w:val="num" w:pos="1440"/>
+          </w:tabs>
+          <w:ind w:left="1440" w:hanging="360"/>
+        </w:pPr>
+        <w:rPr>
+          <w:rFonts w:ascii="Symbol" w:hAnsi="Symbol" w:hint="default"/>
+          <w:sz w:val="20"/>
+        </w:rPr>
+      </w:lvl>
+    </w:lvlOverride>
+  </w:num>
+  <w:num w:numId="14">
+    <w:abstractNumId w:val="4"/>
+  </w:num>
+  <w:num w:numId="15">
+    <w:abstractNumId w:val="5"/>
+    <w:lvlOverride w:ilvl="1">
+      <w:lvl w:ilvl="1">
+        <w:numFmt w:val="bullet"/>
+        <w:lvlText w:val=""/>
+        <w:lvlJc w:val="left"/>
+        <w:pPr>
+          <w:tabs>
+            <w:tab w:val="num" w:pos="1440"/>
+          </w:tabs>
+          <w:ind w:left="1440" w:hanging="360"/>
+        </w:pPr>
+        <w:rPr>
+          <w:rFonts w:ascii="Symbol" w:hAnsi="Symbol" w:hint="default"/>
+          <w:sz w:val="20"/>
+        </w:rPr>
+      </w:lvl>
+    </w:lvlOverride>
+  </w:num>
+  <w:num w:numId="16">
+    <w:abstractNumId w:val="20"/>
+    <w:lvlOverride w:ilvl="1">
+      <w:lvl w:ilvl="1">
+        <w:numFmt w:val="bullet"/>
+        <w:lvlText w:val=""/>
+        <w:lvlJc w:val="left"/>
+        <w:pPr>
+          <w:tabs>
+            <w:tab w:val="num" w:pos="1440"/>
+          </w:tabs>
+          <w:ind w:left="1440" w:hanging="360"/>
+        </w:pPr>
+        <w:rPr>
+          <w:rFonts w:ascii="Symbol" w:hAnsi="Symbol" w:hint="default"/>
+          <w:sz w:val="20"/>
+        </w:rPr>
+      </w:lvl>
+    </w:lvlOverride>
+  </w:num>
+  <w:num w:numId="17">
+    <w:abstractNumId w:val="10"/>
+    <w:lvlOverride w:ilvl="1">
+      <w:lvl w:ilvl="1">
+        <w:numFmt w:val="bullet"/>
+        <w:lvlText w:val=""/>
+        <w:lvlJc w:val="left"/>
+        <w:pPr>
+          <w:tabs>
+            <w:tab w:val="num" w:pos="1440"/>
+          </w:tabs>
+          <w:ind w:left="1440" w:hanging="360"/>
+        </w:pPr>
+        <w:rPr>
+          <w:rFonts w:ascii="Symbol" w:hAnsi="Symbol" w:hint="default"/>
+          <w:sz w:val="20"/>
+        </w:rPr>
+      </w:lvl>
+    </w:lvlOverride>
+  </w:num>
+  <w:num w:numId="18">
+    <w:abstractNumId w:val="12"/>
+    <w:lvlOverride w:ilvl="1">
+      <w:lvl w:ilvl="1">
+        <w:numFmt w:val="bullet"/>
+        <w:lvlText w:val=""/>
+        <w:lvlJc w:val="left"/>
+        <w:pPr>
+          <w:tabs>
+            <w:tab w:val="num" w:pos="1440"/>
+          </w:tabs>
+          <w:ind w:left="1440" w:hanging="360"/>
+        </w:pPr>
+        <w:rPr>
+          <w:rFonts w:ascii="Symbol" w:hAnsi="Symbol" w:hint="default"/>
+          <w:sz w:val="20"/>
+        </w:rPr>
+      </w:lvl>
+    </w:lvlOverride>
+  </w:num>
+  <w:num w:numId="19">
+    <w:abstractNumId w:val="6"/>
+  </w:num>
+  <w:num w:numId="20">
+    <w:abstractNumId w:val="16"/>
+    <w:lvlOverride w:ilvl="1">
+      <w:lvl w:ilvl="1">
+        <w:numFmt w:val="bullet"/>
+        <w:lvlText w:val=""/>
+        <w:lvlJc w:val="left"/>
+        <w:pPr>
+          <w:tabs>
+            <w:tab w:val="num" w:pos="1440"/>
+          </w:tabs>
+          <w:ind w:left="1440" w:hanging="360"/>
+        </w:pPr>
+        <w:rPr>
+          <w:rFonts w:ascii="Symbol" w:hAnsi="Symbol" w:hint="default"/>
+          <w:sz w:val="20"/>
+        </w:rPr>
+      </w:lvl>
+    </w:lvlOverride>
+  </w:num>
+  <w:num w:numId="21">
+    <w:abstractNumId w:val="2"/>
+    <w:lvlOverride w:ilvl="1">
+      <w:lvl w:ilvl="1">
+        <w:numFmt w:val="bullet"/>
+        <w:lvlText w:val=""/>
+        <w:lvlJc w:val="left"/>
+        <w:pPr>
+          <w:tabs>
+            <w:tab w:val="num" w:pos="1440"/>
+          </w:tabs>
+          <w:ind w:left="1440" w:hanging="360"/>
+        </w:pPr>
+        <w:rPr>
+          <w:rFonts w:ascii="Symbol" w:hAnsi="Symbol" w:hint="default"/>
+          <w:sz w:val="20"/>
+        </w:rPr>
+      </w:lvl>
+    </w:lvlOverride>
   </w:num>
 </w:numbering>
 </file>
@@ -8893,7 +12694,6 @@
   <w:style w:type="character" w:default="1" w:styleId="DefaultParagraphFont">
     <w:name w:val="Default Paragraph Font"/>
     <w:uiPriority w:val="1"/>
-    <w:semiHidden/>
     <w:unhideWhenUsed/>
   </w:style>
   <w:style w:type="table" w:default="1" w:styleId="TableNormal">

</xml_diff>